<commit_message>
best model saves for baseline, test script
</commit_message>
<xml_diff>
--- a/Report_folder/Final Report.docx
+++ b/Report_folder/Final Report.docx
@@ -3112,6 +3112,7 @@
           <w:id w:val="-1220125428"/>
           <w:citation/>
         </w:sdtPr>
+        <w:sdtEndPr/>
         <w:sdtContent>
           <w:r>
             <w:rPr>
@@ -3160,6 +3161,7 @@
           <w:id w:val="-1499349087"/>
           <w:citation/>
         </w:sdtPr>
+        <w:sdtEndPr/>
         <w:sdtContent>
           <w:r>
             <w:fldChar w:fldCharType="begin"/>
@@ -3193,6 +3195,7 @@
           <w:id w:val="1404944986"/>
           <w:citation/>
         </w:sdtPr>
+        <w:sdtEndPr/>
         <w:sdtContent>
           <w:r>
             <w:fldChar w:fldCharType="begin"/>
@@ -3265,6 +3268,7 @@
           <w:id w:val="1821616848"/>
           <w:citation/>
         </w:sdtPr>
+        <w:sdtEndPr/>
         <w:sdtContent>
           <w:r>
             <w:rPr>
@@ -3313,6 +3317,7 @@
           <w:id w:val="708382037"/>
           <w:citation/>
         </w:sdtPr>
+        <w:sdtEndPr/>
         <w:sdtContent>
           <w:r>
             <w:rPr>
@@ -3361,6 +3366,7 @@
           <w:id w:val="-2049746600"/>
           <w:citation/>
         </w:sdtPr>
+        <w:sdtEndPr/>
         <w:sdtContent>
           <w:r>
             <w:rPr>
@@ -3409,6 +3415,7 @@
           <w:id w:val="-350880223"/>
           <w:citation/>
         </w:sdtPr>
+        <w:sdtEndPr/>
         <w:sdtContent>
           <w:r>
             <w:rPr>
@@ -3457,6 +3464,7 @@
           <w:id w:val="1864554046"/>
           <w:citation/>
         </w:sdtPr>
+        <w:sdtEndPr/>
         <w:sdtContent>
           <w:r>
             <w:rPr>
@@ -3536,6 +3544,7 @@
           <w:id w:val="-1131096509"/>
           <w:citation/>
         </w:sdtPr>
+        <w:sdtEndPr/>
         <w:sdtContent>
           <w:r>
             <w:rPr>
@@ -3614,6 +3623,7 @@
           <w:id w:val="-351642192"/>
           <w:citation/>
         </w:sdtPr>
+        <w:sdtEndPr/>
         <w:sdtContent>
           <w:r>
             <w:rPr>
@@ -3668,6 +3678,7 @@
           <w:id w:val="-565030387"/>
           <w:citation/>
         </w:sdtPr>
+        <w:sdtEndPr/>
         <w:sdtContent>
           <w:r>
             <w:rPr>
@@ -3722,6 +3733,7 @@
           <w:id w:val="655116087"/>
           <w:citation/>
         </w:sdtPr>
+        <w:sdtEndPr/>
         <w:sdtContent>
           <w:r>
             <w:rPr>
@@ -3776,6 +3788,7 @@
           <w:id w:val="-1046298684"/>
           <w:citation/>
         </w:sdtPr>
+        <w:sdtEndPr/>
         <w:sdtContent>
           <w:r>
             <w:rPr>
@@ -3842,6 +3855,7 @@
           <w:id w:val="-897202326"/>
           <w:citation/>
         </w:sdtPr>
+        <w:sdtEndPr/>
         <w:sdtContent>
           <w:r>
             <w:rPr>
@@ -3902,6 +3916,7 @@
           <w:id w:val="1556747680"/>
           <w:citation/>
         </w:sdtPr>
+        <w:sdtEndPr/>
         <w:sdtContent>
           <w:r>
             <w:rPr>
@@ -3956,6 +3971,7 @@
           <w:id w:val="-1710864484"/>
           <w:citation/>
         </w:sdtPr>
+        <w:sdtEndPr/>
         <w:sdtContent>
           <w:r>
             <w:rPr>
@@ -4054,6 +4070,7 @@
           <w:id w:val="-1640960289"/>
           <w:citation/>
         </w:sdtPr>
+        <w:sdtEndPr/>
         <w:sdtContent>
           <w:r>
             <w:rPr>
@@ -4108,6 +4125,7 @@
           <w:id w:val="-1344922844"/>
           <w:citation/>
         </w:sdtPr>
+        <w:sdtEndPr/>
         <w:sdtContent>
           <w:r>
             <w:rPr>
@@ -4195,6 +4213,7 @@
           <w:id w:val="-2070030772"/>
           <w:citation/>
         </w:sdtPr>
+        <w:sdtEndPr/>
         <w:sdtContent>
           <w:r>
             <w:rPr>
@@ -4255,6 +4274,7 @@
           <w:id w:val="-2088918751"/>
           <w:citation/>
         </w:sdtPr>
+        <w:sdtEndPr/>
         <w:sdtContent>
           <w:r>
             <w:rPr>
@@ -4459,6 +4479,7 @@
           <w:id w:val="675236541"/>
           <w:citation/>
         </w:sdtPr>
+        <w:sdtEndPr/>
         <w:sdtContent>
           <w:r>
             <w:fldChar w:fldCharType="begin"/>
@@ -4498,6 +4519,7 @@
           <w:id w:val="-1832059606"/>
           <w:citation/>
         </w:sdtPr>
+        <w:sdtEndPr/>
         <w:sdtContent>
           <w:r>
             <w:fldChar w:fldCharType="begin"/>
@@ -4534,6 +4556,7 @@
           <w:id w:val="-1345084136"/>
           <w:citation/>
         </w:sdtPr>
+        <w:sdtEndPr/>
         <w:sdtContent>
           <w:r>
             <w:fldChar w:fldCharType="begin"/>
@@ -4570,6 +4593,7 @@
           <w:id w:val="-1790806264"/>
           <w:citation/>
         </w:sdtPr>
+        <w:sdtEndPr/>
         <w:sdtContent>
           <w:r>
             <w:fldChar w:fldCharType="begin"/>
@@ -4603,6 +4627,7 @@
           <w:id w:val="241683688"/>
           <w:citation/>
         </w:sdtPr>
+        <w:sdtEndPr/>
         <w:sdtContent>
           <w:r>
             <w:fldChar w:fldCharType="begin"/>
@@ -4642,6 +4667,7 @@
           <w:id w:val="-2007509698"/>
           <w:citation/>
         </w:sdtPr>
+        <w:sdtEndPr/>
         <w:sdtContent>
           <w:r>
             <w:fldChar w:fldCharType="begin"/>
@@ -4690,6 +4716,7 @@
           <w:id w:val="-1294753646"/>
           <w:citation/>
         </w:sdtPr>
+        <w:sdtEndPr/>
         <w:sdtContent>
           <w:r>
             <w:fldChar w:fldCharType="begin"/>
@@ -4738,6 +4765,7 @@
           <w:id w:val="1037934113"/>
           <w:citation/>
         </w:sdtPr>
+        <w:sdtEndPr/>
         <w:sdtContent>
           <w:r>
             <w:fldChar w:fldCharType="begin"/>
@@ -4824,6 +4852,7 @@
           <w:id w:val="2031682913"/>
           <w:citation/>
         </w:sdtPr>
+        <w:sdtEndPr/>
         <w:sdtContent>
           <w:r>
             <w:fldChar w:fldCharType="begin"/>
@@ -4872,6 +4901,7 @@
           <w:id w:val="-1400895741"/>
           <w:citation/>
         </w:sdtPr>
+        <w:sdtEndPr/>
         <w:sdtContent>
           <w:r>
             <w:fldChar w:fldCharType="begin"/>
@@ -4923,6 +4953,7 @@
           <w:id w:val="-1925562822"/>
           <w:citation/>
         </w:sdtPr>
+        <w:sdtEndPr/>
         <w:sdtContent>
           <w:r>
             <w:fldChar w:fldCharType="begin"/>
@@ -4974,6 +5005,7 @@
           <w:id w:val="-38209868"/>
           <w:citation/>
         </w:sdtPr>
+        <w:sdtEndPr/>
         <w:sdtContent>
           <w:r>
             <w:fldChar w:fldCharType="begin"/>
@@ -5362,6 +5394,7 @@
           <w:id w:val="645554239"/>
           <w:citation/>
         </w:sdtPr>
+        <w:sdtEndPr/>
         <w:sdtContent>
           <w:r>
             <w:fldChar w:fldCharType="begin"/>
@@ -5398,6 +5431,7 @@
           <w:id w:val="1727411404"/>
           <w:citation/>
         </w:sdtPr>
+        <w:sdtEndPr/>
         <w:sdtContent>
           <w:r>
             <w:fldChar w:fldCharType="begin"/>
@@ -5431,6 +5465,7 @@
           <w:id w:val="278543008"/>
           <w:citation/>
         </w:sdtPr>
+        <w:sdtEndPr/>
         <w:sdtContent>
           <w:r>
             <w:fldChar w:fldCharType="begin"/>
@@ -5476,6 +5511,7 @@
           <w:id w:val="-1876069383"/>
           <w:citation/>
         </w:sdtPr>
+        <w:sdtEndPr/>
         <w:sdtContent>
           <w:r>
             <w:fldChar w:fldCharType="begin"/>
@@ -5515,6 +5551,7 @@
           <w:id w:val="-1548135128"/>
           <w:citation/>
         </w:sdtPr>
+        <w:sdtEndPr/>
         <w:sdtContent>
           <w:r>
             <w:fldChar w:fldCharType="begin"/>
@@ -5554,6 +5591,7 @@
           <w:id w:val="639461574"/>
           <w:citation/>
         </w:sdtPr>
+        <w:sdtEndPr/>
         <w:sdtContent>
           <w:r>
             <w:fldChar w:fldCharType="begin"/>
@@ -5628,6 +5666,7 @@
           <w:id w:val="1160572330"/>
           <w:citation/>
         </w:sdtPr>
+        <w:sdtEndPr/>
         <w:sdtContent>
           <w:r>
             <w:fldChar w:fldCharType="begin"/>
@@ -5735,6 +5774,7 @@
           <w:id w:val="968560003"/>
           <w:citation/>
         </w:sdtPr>
+        <w:sdtEndPr/>
         <w:sdtContent>
           <w:r>
             <w:rPr>
@@ -5819,6 +5859,7 @@
           <w:id w:val="-1047985673"/>
           <w:citation/>
         </w:sdtPr>
+        <w:sdtEndPr/>
         <w:sdtContent>
           <w:r>
             <w:rPr>
@@ -5873,6 +5914,7 @@
           <w:id w:val="-1204084574"/>
           <w:citation/>
         </w:sdtPr>
+        <w:sdtEndPr/>
         <w:sdtContent>
           <w:r>
             <w:rPr>
@@ -5965,6 +6007,7 @@
           <w:id w:val="-1902669673"/>
           <w:citation/>
         </w:sdtPr>
+        <w:sdtEndPr/>
         <w:sdtContent>
           <w:r>
             <w:rPr>
@@ -6049,6 +6092,7 @@
           <w:id w:val="-1881091361"/>
           <w:citation/>
         </w:sdtPr>
+        <w:sdtEndPr/>
         <w:sdtContent>
           <w:r>
             <w:rPr>
@@ -6103,6 +6147,7 @@
           <w:id w:val="1987045642"/>
           <w:citation/>
         </w:sdtPr>
+        <w:sdtEndPr/>
         <w:sdtContent>
           <w:r>
             <w:rPr>
@@ -6194,6 +6239,7 @@
           <w:id w:val="759114941"/>
           <w:citation/>
         </w:sdtPr>
+        <w:sdtEndPr/>
         <w:sdtContent>
           <w:r>
             <w:rPr>
@@ -6260,6 +6306,7 @@
           <w:id w:val="-1185509541"/>
           <w:citation/>
         </w:sdtPr>
+        <w:sdtEndPr/>
         <w:sdtContent>
           <w:r>
             <w:rPr>
@@ -6320,6 +6367,7 @@
           <w:id w:val="428009508"/>
           <w:citation/>
         </w:sdtPr>
+        <w:sdtEndPr/>
         <w:sdtContent>
           <w:r>
             <w:rPr>
@@ -6380,6 +6428,7 @@
           <w:id w:val="898713175"/>
           <w:citation/>
         </w:sdtPr>
+        <w:sdtEndPr/>
         <w:sdtContent>
           <w:r>
             <w:rPr>
@@ -6487,6 +6536,7 @@
           <w:id w:val="-313881064"/>
           <w:citation/>
         </w:sdtPr>
+        <w:sdtEndPr/>
         <w:sdtContent>
           <w:r>
             <w:rPr>
@@ -6597,6 +6647,7 @@
           <w:id w:val="402264131"/>
           <w:citation/>
         </w:sdtPr>
+        <w:sdtEndPr/>
         <w:sdtContent>
           <w:r>
             <w:rPr>
@@ -6689,6 +6740,7 @@
           <w:id w:val="1183708510"/>
           <w:citation/>
         </w:sdtPr>
+        <w:sdtEndPr/>
         <w:sdtContent>
           <w:r>
             <w:rPr>
@@ -6767,6 +6819,7 @@
           <w:id w:val="-1698925652"/>
           <w:citation/>
         </w:sdtPr>
+        <w:sdtEndPr/>
         <w:sdtContent>
           <w:r>
             <w:rPr>
@@ -6815,6 +6868,7 @@
           <w:id w:val="307138878"/>
           <w:citation/>
         </w:sdtPr>
+        <w:sdtEndPr/>
         <w:sdtContent>
           <w:r>
             <w:rPr>
@@ -6896,6 +6950,7 @@
           <w:id w:val="-976839849"/>
           <w:citation/>
         </w:sdtPr>
+        <w:sdtEndPr/>
         <w:sdtContent>
           <w:r>
             <w:rPr>
@@ -7023,6 +7078,7 @@
           <w:id w:val="-515080905"/>
           <w:citation/>
         </w:sdtPr>
+        <w:sdtEndPr/>
         <w:sdtContent>
           <w:r>
             <w:rPr>
@@ -7072,6 +7128,7 @@
           <w:id w:val="-1448309560"/>
           <w:citation/>
         </w:sdtPr>
+        <w:sdtEndPr/>
         <w:sdtContent>
           <w:r>
             <w:rPr>
@@ -7127,6 +7184,7 @@
           <w:id w:val="-1869902124"/>
           <w:citation/>
         </w:sdtPr>
+        <w:sdtEndPr/>
         <w:sdtContent>
           <w:r>
             <w:rPr>
@@ -7169,6 +7227,7 @@
           <w:id w:val="-1814325496"/>
           <w:citation/>
         </w:sdtPr>
+        <w:sdtEndPr/>
         <w:sdtContent>
           <w:r>
             <w:rPr>
@@ -7295,6 +7354,7 @@
           <w:id w:val="-1194464414"/>
           <w:citation/>
         </w:sdtPr>
+        <w:sdtEndPr/>
         <w:sdtContent>
           <w:r>
             <w:rPr>
@@ -7349,6 +7409,7 @@
           <w:id w:val="-1518916643"/>
           <w:citation/>
         </w:sdtPr>
+        <w:sdtEndPr/>
         <w:sdtContent>
           <w:r>
             <w:rPr>
@@ -7409,6 +7470,7 @@
           <w:id w:val="977572970"/>
           <w:citation/>
         </w:sdtPr>
+        <w:sdtEndPr/>
         <w:sdtContent>
           <w:r>
             <w:rPr>
@@ -7483,6 +7545,7 @@
           <w:id w:val="565297112"/>
           <w:citation/>
         </w:sdtPr>
+        <w:sdtEndPr/>
         <w:sdtContent>
           <w:r>
             <w:rPr>
@@ -7555,6 +7618,7 @@
           <w:id w:val="-1844622031"/>
           <w:citation/>
         </w:sdtPr>
+        <w:sdtEndPr/>
         <w:sdtContent>
           <w:r>
             <w:rPr>
@@ -7621,6 +7685,7 @@
           <w:id w:val="1946964054"/>
           <w:citation/>
         </w:sdtPr>
+        <w:sdtEndPr/>
         <w:sdtContent>
           <w:r>
             <w:rPr>
@@ -7758,6 +7823,7 @@
           <w:id w:val="-900211856"/>
           <w:citation/>
         </w:sdtPr>
+        <w:sdtEndPr/>
         <w:sdtContent>
           <w:r>
             <w:rPr>
@@ -7880,6 +7946,7 @@
           <w:id w:val="-1754349635"/>
           <w:citation/>
         </w:sdtPr>
+        <w:sdtEndPr/>
         <w:sdtContent>
           <w:r>
             <w:rPr>
@@ -8050,6 +8117,7 @@
           <w:id w:val="1570462020"/>
           <w:citation/>
         </w:sdtPr>
+        <w:sdtEndPr/>
         <w:sdtContent>
           <w:r>
             <w:rPr>
@@ -8104,6 +8172,7 @@
           <w:id w:val="612478284"/>
           <w:citation/>
         </w:sdtPr>
+        <w:sdtEndPr/>
         <w:sdtContent>
           <w:r>
             <w:rPr>
@@ -8178,6 +8247,7 @@
           <w:id w:val="-234468724"/>
           <w:citation/>
         </w:sdtPr>
+        <w:sdtEndPr/>
         <w:sdtContent>
           <w:r>
             <w:rPr>
@@ -8238,6 +8308,7 @@
           <w:id w:val="90818469"/>
           <w:citation/>
         </w:sdtPr>
+        <w:sdtEndPr/>
         <w:sdtContent>
           <w:r>
             <w:rPr>
@@ -8322,6 +8393,7 @@
           <w:id w:val="-1238712499"/>
           <w:citation/>
         </w:sdtPr>
+        <w:sdtEndPr/>
         <w:sdtContent>
           <w:r>
             <w:rPr>
@@ -8426,6 +8498,7 @@
           <w:id w:val="2114091714"/>
           <w:citation/>
         </w:sdtPr>
+        <w:sdtEndPr/>
         <w:sdtContent>
           <w:r>
             <w:rPr>
@@ -8474,6 +8547,7 @@
           <w:id w:val="194354826"/>
           <w:citation/>
         </w:sdtPr>
+        <w:sdtEndPr/>
         <w:sdtContent>
           <w:r>
             <w:rPr>
@@ -8534,6 +8608,7 @@
           <w:id w:val="-1929032187"/>
           <w:citation/>
         </w:sdtPr>
+        <w:sdtEndPr/>
         <w:sdtContent>
           <w:r>
             <w:rPr>
@@ -8644,6 +8719,7 @@
           <w:id w:val="440572947"/>
           <w:citation/>
         </w:sdtPr>
+        <w:sdtEndPr/>
         <w:sdtContent>
           <w:r>
             <w:rPr>
@@ -8768,6 +8844,7 @@
           <w:id w:val="1639067890"/>
           <w:citation/>
         </w:sdtPr>
+        <w:sdtEndPr/>
         <w:sdtContent>
           <w:r>
             <w:rPr>
@@ -8836,6 +8913,7 @@
           <w:id w:val="35171537"/>
           <w:citation/>
         </w:sdtPr>
+        <w:sdtEndPr/>
         <w:sdtContent>
           <w:r>
             <w:rPr>
@@ -8948,6 +9026,7 @@
           <w:id w:val="-1742940429"/>
           <w:citation/>
         </w:sdtPr>
+        <w:sdtEndPr/>
         <w:sdtContent>
           <w:r>
             <w:fldChar w:fldCharType="begin"/>
@@ -8990,6 +9069,7 @@
           <w:id w:val="-164013631"/>
           <w:citation/>
         </w:sdtPr>
+        <w:sdtEndPr/>
         <w:sdtContent>
           <w:r>
             <w:fldChar w:fldCharType="begin"/>
@@ -9052,6 +9132,7 @@
           <w:id w:val="986213573"/>
           <w:citation/>
         </w:sdtPr>
+        <w:sdtEndPr/>
         <w:sdtContent>
           <w:r>
             <w:fldChar w:fldCharType="begin"/>
@@ -9091,6 +9172,7 @@
           <w:id w:val="684252456"/>
           <w:citation/>
         </w:sdtPr>
+        <w:sdtEndPr/>
         <w:sdtContent>
           <w:r>
             <w:fldChar w:fldCharType="begin"/>
@@ -9142,6 +9224,7 @@
           <w:id w:val="846833006"/>
           <w:citation/>
         </w:sdtPr>
+        <w:sdtEndPr/>
         <w:sdtContent>
           <w:r>
             <w:fldChar w:fldCharType="begin"/>
@@ -9211,6 +9294,7 @@
           <w:id w:val="-1802370070"/>
           <w:citation/>
         </w:sdtPr>
+        <w:sdtEndPr/>
         <w:sdtContent>
           <w:r>
             <w:rPr>
@@ -9289,6 +9373,7 @@
           <w:id w:val="-739483092"/>
           <w:citation/>
         </w:sdtPr>
+        <w:sdtEndPr/>
         <w:sdtContent>
           <w:r>
             <w:rPr>
@@ -9432,6 +9517,7 @@
           <w:id w:val="880363547"/>
           <w:citation/>
         </w:sdtPr>
+        <w:sdtEndPr/>
         <w:sdtContent>
           <w:r>
             <w:rPr>
@@ -9494,6 +9580,7 @@
           <w:id w:val="1275749170"/>
           <w:citation/>
         </w:sdtPr>
+        <w:sdtEndPr/>
         <w:sdtContent>
           <w:r>
             <w:rPr>
@@ -9555,6 +9642,7 @@
           <w:id w:val="479593827"/>
           <w:citation/>
         </w:sdtPr>
+        <w:sdtEndPr/>
         <w:sdtContent>
           <w:r>
             <w:rPr>
@@ -9621,6 +9709,7 @@
           <w:id w:val="-1878458061"/>
           <w:citation/>
         </w:sdtPr>
+        <w:sdtEndPr/>
         <w:sdtContent>
           <w:r>
             <w:rPr>
@@ -9732,6 +9821,7 @@
           <w:id w:val="-1688900142"/>
           <w:citation/>
         </w:sdtPr>
+        <w:sdtEndPr/>
         <w:sdtContent>
           <w:r>
             <w:rPr>
@@ -9786,6 +9876,7 @@
           <w:id w:val="-133557661"/>
           <w:citation/>
         </w:sdtPr>
+        <w:sdtEndPr/>
         <w:sdtContent>
           <w:r>
             <w:rPr>
@@ -9864,6 +9955,7 @@
           <w:id w:val="-1166940031"/>
           <w:citation/>
         </w:sdtPr>
+        <w:sdtEndPr/>
         <w:sdtContent>
           <w:r>
             <w:rPr>
@@ -9918,6 +10010,7 @@
           <w:id w:val="1076179294"/>
           <w:citation/>
         </w:sdtPr>
+        <w:sdtEndPr/>
         <w:sdtContent>
           <w:r>
             <w:rPr>
@@ -10010,6 +10103,7 @@
           <w:id w:val="-1387557847"/>
           <w:citation/>
         </w:sdtPr>
+        <w:sdtEndPr/>
         <w:sdtContent>
           <w:r>
             <w:rPr>
@@ -10070,6 +10164,7 @@
           <w:id w:val="-585926087"/>
           <w:citation/>
         </w:sdtPr>
+        <w:sdtEndPr/>
         <w:sdtContent>
           <w:r>
             <w:rPr>
@@ -10130,6 +10225,7 @@
           <w:id w:val="511967450"/>
           <w:citation/>
         </w:sdtPr>
+        <w:sdtEndPr/>
         <w:sdtContent>
           <w:r>
             <w:rPr>
@@ -10184,6 +10280,7 @@
           <w:id w:val="-380556405"/>
           <w:citation/>
         </w:sdtPr>
+        <w:sdtEndPr/>
         <w:sdtContent>
           <w:r>
             <w:rPr>
@@ -10282,6 +10379,7 @@
           <w:id w:val="-1115443128"/>
           <w:citation/>
         </w:sdtPr>
+        <w:sdtEndPr/>
         <w:sdtContent>
           <w:r>
             <w:rPr>
@@ -10330,6 +10428,7 @@
           <w:id w:val="1901867368"/>
           <w:citation/>
         </w:sdtPr>
+        <w:sdtEndPr/>
         <w:sdtContent>
           <w:r>
             <w:rPr>
@@ -10396,6 +10495,7 @@
           <w:id w:val="642400262"/>
           <w:citation/>
         </w:sdtPr>
+        <w:sdtEndPr/>
         <w:sdtContent>
           <w:r>
             <w:rPr>
@@ -10493,6 +10593,7 @@
           <w:id w:val="1941642031"/>
           <w:citation/>
         </w:sdtPr>
+        <w:sdtEndPr/>
         <w:sdtContent>
           <w:r>
             <w:rPr>
@@ -10565,6 +10666,7 @@
           <w:id w:val="286864170"/>
           <w:citation/>
         </w:sdtPr>
+        <w:sdtEndPr/>
         <w:sdtContent>
           <w:r>
             <w:rPr>
@@ -10627,6 +10729,7 @@
           <w:id w:val="1142240191"/>
           <w:citation/>
         </w:sdtPr>
+        <w:sdtEndPr/>
         <w:sdtContent>
           <w:r>
             <w:rPr>
@@ -10711,6 +10814,7 @@
           <w:id w:val="1833721012"/>
           <w:citation/>
         </w:sdtPr>
+        <w:sdtEndPr/>
         <w:sdtContent>
           <w:r>
             <w:rPr>
@@ -10791,6 +10895,7 @@
           <w:id w:val="-1060858045"/>
           <w:citation/>
         </w:sdtPr>
+        <w:sdtEndPr/>
         <w:sdtContent>
           <w:r>
             <w:rPr>
@@ -10839,6 +10944,7 @@
           <w:id w:val="1837953281"/>
           <w:citation/>
         </w:sdtPr>
+        <w:sdtEndPr/>
         <w:sdtContent>
           <w:r>
             <w:rPr>
@@ -10887,6 +10993,7 @@
           <w:id w:val="-2054303509"/>
           <w:citation/>
         </w:sdtPr>
+        <w:sdtEndPr/>
         <w:sdtContent>
           <w:r>
             <w:rPr>
@@ -10995,6 +11102,7 @@
           <w:id w:val="1692345564"/>
           <w:citation/>
         </w:sdtPr>
+        <w:sdtEndPr/>
         <w:sdtContent>
           <w:r>
             <w:rPr>
@@ -11063,6 +11171,7 @@
           <w:id w:val="838426335"/>
           <w:citation/>
         </w:sdtPr>
+        <w:sdtEndPr/>
         <w:sdtContent>
           <w:r>
             <w:rPr>
@@ -11131,6 +11240,7 @@
           <w:id w:val="-614143286"/>
           <w:citation/>
         </w:sdtPr>
+        <w:sdtEndPr/>
         <w:sdtContent>
           <w:r>
             <w:rPr>
@@ -11193,6 +11303,7 @@
           <w:id w:val="-1738238842"/>
           <w:citation/>
         </w:sdtPr>
+        <w:sdtEndPr/>
         <w:sdtContent>
           <w:r>
             <w:rPr>
@@ -11241,6 +11352,7 @@
           <w:id w:val="808913094"/>
           <w:citation/>
         </w:sdtPr>
+        <w:sdtEndPr/>
         <w:sdtContent>
           <w:r>
             <w:rPr>
@@ -11326,6 +11438,7 @@
           <w:id w:val="1428234103"/>
           <w:citation/>
         </w:sdtPr>
+        <w:sdtEndPr/>
         <w:sdtContent>
           <w:r>
             <w:rPr>
@@ -11380,6 +11493,7 @@
           <w:id w:val="1812904365"/>
           <w:citation/>
         </w:sdtPr>
+        <w:sdtEndPr/>
         <w:sdtContent>
           <w:r>
             <w:rPr>
@@ -11453,6 +11567,7 @@
           <w:id w:val="338128457"/>
           <w:citation/>
         </w:sdtPr>
+        <w:sdtEndPr/>
         <w:sdtContent>
           <w:r>
             <w:rPr>
@@ -11605,6 +11720,7 @@
           <w:id w:val="1517429407"/>
           <w:citation/>
         </w:sdtPr>
+        <w:sdtEndPr/>
         <w:sdtContent>
           <w:r>
             <w:rPr>
@@ -11671,6 +11787,7 @@
           <w:id w:val="-692225468"/>
           <w:citation/>
         </w:sdtPr>
+        <w:sdtEndPr/>
         <w:sdtContent>
           <w:r>
             <w:rPr>
@@ -11719,6 +11836,7 @@
           <w:id w:val="927233717"/>
           <w:citation/>
         </w:sdtPr>
+        <w:sdtEndPr/>
         <w:sdtContent>
           <w:r>
             <w:rPr>
@@ -11767,6 +11885,7 @@
           <w:id w:val="-1186585716"/>
           <w:citation/>
         </w:sdtPr>
+        <w:sdtEndPr/>
         <w:sdtContent>
           <w:r>
             <w:rPr>
@@ -11839,6 +11958,7 @@
           <w:id w:val="-1755813853"/>
           <w:citation/>
         </w:sdtPr>
+        <w:sdtEndPr/>
         <w:sdtContent>
           <w:r>
             <w:rPr>
@@ -11893,6 +12013,7 @@
           <w:id w:val="-1233853613"/>
           <w:citation/>
         </w:sdtPr>
+        <w:sdtEndPr/>
         <w:sdtContent>
           <w:r>
             <w:rPr>
@@ -11947,6 +12068,7 @@
           <w:id w:val="-389428587"/>
           <w:citation/>
         </w:sdtPr>
+        <w:sdtEndPr/>
         <w:sdtContent>
           <w:r>
             <w:rPr>
@@ -11995,6 +12117,7 @@
           <w:id w:val="-1023483865"/>
           <w:citation/>
         </w:sdtPr>
+        <w:sdtEndPr/>
         <w:sdtContent>
           <w:r>
             <w:rPr>
@@ -12067,6 +12190,7 @@
           <w:id w:val="1841342072"/>
           <w:citation/>
         </w:sdtPr>
+        <w:sdtEndPr/>
         <w:sdtContent>
           <w:r>
             <w:rPr>
@@ -12172,6 +12296,7 @@
           <w:id w:val="-501822118"/>
           <w:citation/>
         </w:sdtPr>
+        <w:sdtEndPr/>
         <w:sdtContent>
           <w:r>
             <w:rPr>
@@ -12317,6 +12442,7 @@
           <w:id w:val="1864091108"/>
           <w:citation/>
         </w:sdtPr>
+        <w:sdtEndPr/>
         <w:sdtContent>
           <w:r>
             <w:rPr>
@@ -12365,6 +12491,7 @@
           <w:id w:val="1904413452"/>
           <w:citation/>
         </w:sdtPr>
+        <w:sdtEndPr/>
         <w:sdtContent>
           <w:r>
             <w:rPr>
@@ -12413,6 +12540,7 @@
           <w:id w:val="1868553983"/>
           <w:citation/>
         </w:sdtPr>
+        <w:sdtEndPr/>
         <w:sdtContent>
           <w:r>
             <w:rPr>
@@ -15473,6 +15601,7 @@
           <w:id w:val="1516265433"/>
           <w:citation/>
         </w:sdtPr>
+        <w:sdtEndPr/>
         <w:sdtContent>
           <w:r>
             <w:rPr>
@@ -16076,6 +16205,7 @@
           <w:id w:val="-1339994246"/>
           <w:citation/>
         </w:sdtPr>
+        <w:sdtEndPr/>
         <w:sdtContent>
           <w:r>
             <w:rPr>
@@ -16156,6 +16286,7 @@
           <w:id w:val="-1615901005"/>
           <w:citation/>
         </w:sdtPr>
+        <w:sdtEndPr/>
         <w:sdtContent>
           <w:r>
             <w:rPr>
@@ -16244,6 +16375,7 @@
           <w:id w:val="-628635509"/>
           <w:citation/>
         </w:sdtPr>
+        <w:sdtEndPr/>
         <w:sdtContent>
           <w:r>
             <w:rPr>
@@ -16322,6 +16454,7 @@
           <w:id w:val="-2103327903"/>
           <w:citation/>
         </w:sdtPr>
+        <w:sdtEndPr/>
         <w:sdtContent>
           <w:r>
             <w:rPr>
@@ -16464,6 +16597,7 @@
           <w:id w:val="-259832764"/>
           <w:citation/>
         </w:sdtPr>
+        <w:sdtEndPr/>
         <w:sdtContent>
           <w:r>
             <w:rPr>
@@ -16602,6 +16736,7 @@
           <w:id w:val="-1656833014"/>
           <w:citation/>
         </w:sdtPr>
+        <w:sdtEndPr/>
         <w:sdtContent>
           <w:r>
             <w:rPr>
@@ -16675,6 +16810,7 @@
           <w:id w:val="1904177136"/>
           <w:citation/>
         </w:sdtPr>
+        <w:sdtEndPr/>
         <w:sdtContent>
           <w:r>
             <w:rPr>
@@ -16747,6 +16883,7 @@
           <w:id w:val="1921048642"/>
           <w:citation/>
         </w:sdtPr>
+        <w:sdtEndPr/>
         <w:sdtContent>
           <w:r>
             <w:rPr>
@@ -16822,6 +16959,7 @@
           <w:id w:val="-438531044"/>
           <w:citation/>
         </w:sdtPr>
+        <w:sdtEndPr/>
         <w:sdtContent>
           <w:r>
             <w:rPr>
@@ -17044,6 +17182,7 @@
           <w:id w:val="74629997"/>
           <w:citation/>
         </w:sdtPr>
+        <w:sdtEndPr/>
         <w:sdtContent>
           <w:r>
             <w:rPr>
@@ -17202,6 +17341,7 @@
           <w:id w:val="-2118581468"/>
           <w:citation/>
         </w:sdtPr>
+        <w:sdtEndPr/>
         <w:sdtContent>
           <w:r>
             <w:rPr>
@@ -17532,6 +17672,7 @@
           <w:id w:val="479576284"/>
           <w:citation/>
         </w:sdtPr>
+        <w:sdtEndPr/>
         <w:sdtContent>
           <w:r>
             <w:rPr>
@@ -17592,6 +17733,7 @@
           <w:id w:val="-394205195"/>
           <w:citation/>
         </w:sdtPr>
+        <w:sdtEndPr/>
         <w:sdtContent>
           <w:r>
             <w:rPr>
@@ -18098,6 +18240,7 @@
           <w:id w:val="-1765445929"/>
           <w:citation/>
         </w:sdtPr>
+        <w:sdtEndPr/>
         <w:sdtContent>
           <w:r>
             <w:rPr>
@@ -18515,6 +18658,7 @@
           <w:id w:val="-1400205195"/>
           <w:citation/>
         </w:sdtPr>
+        <w:sdtEndPr/>
         <w:sdtContent>
           <w:r>
             <w:rPr>
@@ -18563,6 +18707,7 @@
           <w:id w:val="1852139202"/>
           <w:citation/>
         </w:sdtPr>
+        <w:sdtEndPr/>
         <w:sdtContent>
           <w:r>
             <w:rPr>
@@ -18716,6 +18861,7 @@
           <w:id w:val="982976591"/>
           <w:citation/>
         </w:sdtPr>
+        <w:sdtEndPr/>
         <w:sdtContent>
           <w:r>
             <w:rPr>
@@ -18770,6 +18916,7 @@
           <w:id w:val="296875533"/>
           <w:citation/>
         </w:sdtPr>
+        <w:sdtEndPr/>
         <w:sdtContent>
           <w:r>
             <w:rPr>
@@ -18830,6 +18977,7 @@
           <w:id w:val="1754478052"/>
           <w:citation/>
         </w:sdtPr>
+        <w:sdtEndPr/>
         <w:sdtContent>
           <w:r>
             <w:rPr>
@@ -18884,6 +19032,7 @@
           <w:id w:val="2070140761"/>
           <w:citation/>
         </w:sdtPr>
+        <w:sdtEndPr/>
         <w:sdtContent>
           <w:r>
             <w:rPr>
@@ -18944,6 +19093,7 @@
           <w:id w:val="974025784"/>
           <w:citation/>
         </w:sdtPr>
+        <w:sdtEndPr/>
         <w:sdtContent>
           <w:r>
             <w:rPr>
@@ -19028,6 +19178,7 @@
           <w:id w:val="1081641772"/>
           <w:citation/>
         </w:sdtPr>
+        <w:sdtEndPr/>
         <w:sdtContent>
           <w:r>
             <w:rPr>
@@ -19102,6 +19253,7 @@
           <w:id w:val="-1625696541"/>
           <w:citation/>
         </w:sdtPr>
+        <w:sdtEndPr/>
         <w:sdtContent>
           <w:r>
             <w:rPr>
@@ -19181,6 +19333,7 @@
           <w:id w:val="-490567896"/>
           <w:citation/>
         </w:sdtPr>
+        <w:sdtEndPr/>
         <w:sdtContent>
           <w:r>
             <w:rPr>
@@ -19258,6 +19411,7 @@
           <w:id w:val="397953634"/>
           <w:citation/>
         </w:sdtPr>
+        <w:sdtEndPr/>
         <w:sdtContent>
           <w:r>
             <w:rPr>
@@ -19333,6 +19487,7 @@
           <w:id w:val="297654998"/>
           <w:citation/>
         </w:sdtPr>
+        <w:sdtEndPr/>
         <w:sdtContent>
           <w:r>
             <w:rPr>
@@ -19456,6 +19611,7 @@
           <w:id w:val="-273179944"/>
           <w:citation/>
         </w:sdtPr>
+        <w:sdtEndPr/>
         <w:sdtContent>
           <w:r>
             <w:rPr>
@@ -19513,7 +19669,13 @@
         <w:rPr>
           <w:lang w:val="en-IE"/>
         </w:rPr>
-        <w:t>The design of these experiments is described below:</w:t>
+        <w:t>The design of these experiments is described below</w:t>
+      </w:r>
+      <w:r>
+        <w:rPr>
+          <w:lang w:val="en-IE"/>
+        </w:rPr>
+        <w:t>.</w:t>
       </w:r>
     </w:p>
     <w:p>
@@ -19587,6 +19749,7 @@
           <w:id w:val="-1753267334"/>
           <w:citation/>
         </w:sdtPr>
+        <w:sdtEndPr/>
         <w:sdtContent>
           <w:r>
             <w:rPr>
@@ -19647,6 +19810,7 @@
           <w:id w:val="-2095854858"/>
           <w:citation/>
         </w:sdtPr>
+        <w:sdtEndPr/>
         <w:sdtContent>
           <w:r>
             <w:rPr>
@@ -19743,6 +19907,7 @@
           <w:id w:val="-175494143"/>
           <w:citation/>
         </w:sdtPr>
+        <w:sdtEndPr/>
         <w:sdtContent>
           <w:r>
             <w:rPr>
@@ -19803,6 +19968,7 @@
           <w:id w:val="473573893"/>
           <w:citation/>
         </w:sdtPr>
+        <w:sdtEndPr/>
         <w:sdtContent>
           <w:r>
             <w:rPr>
@@ -19869,6 +20035,7 @@
           <w:id w:val="-1954078890"/>
           <w:citation/>
         </w:sdtPr>
+        <w:sdtEndPr/>
         <w:sdtContent>
           <w:r>
             <w:rPr>
@@ -19998,6 +20165,7 @@
           <w:id w:val="903330204"/>
           <w:citation/>
         </w:sdtPr>
+        <w:sdtEndPr/>
         <w:sdtContent>
           <w:r>
             <w:rPr>
@@ -20052,6 +20220,7 @@
           <w:id w:val="286478414"/>
           <w:citation/>
         </w:sdtPr>
+        <w:sdtEndPr/>
         <w:sdtContent>
           <w:r>
             <w:rPr>
@@ -20156,6 +20325,7 @@
           <w:id w:val="521367199"/>
           <w:citation/>
         </w:sdtPr>
+        <w:sdtEndPr/>
         <w:sdtContent>
           <w:r>
             <w:rPr>
@@ -20222,6 +20392,7 @@
           <w:id w:val="-2090990143"/>
           <w:citation/>
         </w:sdtPr>
+        <w:sdtEndPr/>
         <w:sdtContent>
           <w:r>
             <w:rPr>
@@ -20338,6 +20509,7 @@
           <w:id w:val="1442876402"/>
           <w:citation/>
         </w:sdtPr>
+        <w:sdtEndPr/>
         <w:sdtContent>
           <w:r>
             <w:rPr>
@@ -20906,6 +21078,7 @@
           <w:id w:val="1857614498"/>
           <w:citation/>
         </w:sdtPr>
+        <w:sdtEndPr/>
         <w:sdtContent>
           <w:r>
             <w:rPr>
@@ -21723,6 +21896,7 @@
           <w:id w:val="1447580331"/>
           <w:citation/>
         </w:sdtPr>
+        <w:sdtEndPr/>
         <w:sdtContent>
           <w:r>
             <w:fldChar w:fldCharType="begin"/>
@@ -22321,6 +22495,7 @@
           <w:id w:val="-691688972"/>
           <w:citation/>
         </w:sdtPr>
+        <w:sdtEndPr/>
         <w:sdtContent>
           <w:r>
             <w:rPr>
@@ -22610,6 +22785,7 @@
           <w:id w:val="-955021261"/>
           <w:citation/>
         </w:sdtPr>
+        <w:sdtEndPr/>
         <w:sdtContent>
           <w:r>
             <w:rPr>
@@ -23508,6 +23684,7 @@
           <w:id w:val="1136982654"/>
           <w:citation/>
         </w:sdtPr>
+        <w:sdtEndPr/>
         <w:sdtContent>
           <w:r>
             <w:rPr>
@@ -23587,6 +23764,7 @@
           <w:id w:val="-1534177835"/>
           <w:citation/>
         </w:sdtPr>
+        <w:sdtEndPr/>
         <w:sdtContent>
           <w:r>
             <w:rPr>
@@ -23635,6 +23813,7 @@
           <w:id w:val="870192010"/>
           <w:citation/>
         </w:sdtPr>
+        <w:sdtEndPr/>
         <w:sdtContent>
           <w:r>
             <w:rPr>
@@ -23810,6 +23989,7 @@
           <w:id w:val="-928582865"/>
           <w:citation/>
         </w:sdtPr>
+        <w:sdtEndPr/>
         <w:sdtContent>
           <w:r>
             <w:rPr>
@@ -23858,6 +24038,7 @@
           <w:id w:val="1071851310"/>
           <w:citation/>
         </w:sdtPr>
+        <w:sdtEndPr/>
         <w:sdtContent>
           <w:r>
             <w:rPr>
@@ -23984,6 +24165,7 @@
           <w:id w:val="1416902954"/>
           <w:citation/>
         </w:sdtPr>
+        <w:sdtEndPr/>
         <w:sdtContent>
           <w:r>
             <w:rPr>
@@ -24040,19 +24222,13 @@
         <w:rPr>
           <w:lang w:val="en-IE"/>
         </w:rPr>
-        <w:t>Here, the implementation of the CNN-baseline architecture is first described</w:t>
-      </w:r>
-      <w:r>
-        <w:rPr>
-          <w:lang w:val="en-IE"/>
-        </w:rPr>
-        <w:t xml:space="preserve">, followed by </w:t>
-      </w:r>
-      <w:r>
-        <w:rPr>
-          <w:lang w:val="en-IE"/>
-        </w:rPr>
-        <w:t xml:space="preserve">the CNN-IMU architecture. </w:t>
+        <w:t xml:space="preserve">In this section, </w:t>
+      </w:r>
+      <w:r>
+        <w:rPr>
+          <w:lang w:val="en-IE"/>
+        </w:rPr>
+        <w:t>the implementation of both models is described. First, the implementation details which are common between the two models are described. Then the implementation details of the specific architectures and data-loaders are described for each model.</w:t>
       </w:r>
     </w:p>
     <w:p>
@@ -24074,15 +24250,681 @@
         </w:rPr>
         <w:t xml:space="preserve">For both of the baseline architectures, the following implementation details are followed. </w:t>
       </w:r>
-      <w:bookmarkStart w:id="156" w:name="_GoBack"/>
-      <w:bookmarkEnd w:id="156"/>
-    </w:p>
-    <w:p>
-      <w:pPr>
-        <w:rPr>
-          <w:lang w:val="en-IE"/>
-        </w:rPr>
-      </w:pPr>
+      <w:r>
+        <w:rPr>
+          <w:lang w:val="en-IE"/>
+        </w:rPr>
+        <w:t xml:space="preserve">The input images are generated using a sliding window approach with a window size of 3 s or </w:t>
+      </w:r>
+      <w:r>
+        <w:rPr>
+          <w:i/>
+          <w:lang w:val="en-IE"/>
+        </w:rPr>
+        <w:t>T</w:t>
+      </w:r>
+      <w:r>
+        <w:rPr>
+          <w:lang w:val="en-IE"/>
+        </w:rPr>
+        <w:t xml:space="preserve"> = 100 and a frame shift of 660 </w:t>
+      </w:r>
+      <w:proofErr w:type="spellStart"/>
+      <w:r>
+        <w:rPr>
+          <w:lang w:val="en-IE"/>
+        </w:rPr>
+        <w:t>ms</w:t>
+      </w:r>
+      <w:proofErr w:type="spellEnd"/>
+      <w:r>
+        <w:rPr>
+          <w:lang w:val="en-IE"/>
+        </w:rPr>
+        <w:t xml:space="preserve"> or </w:t>
+      </w:r>
+      <w:r>
+        <w:rPr>
+          <w:i/>
+          <w:lang w:val="en-IE"/>
+        </w:rPr>
+        <w:t>s</w:t>
+      </w:r>
+      <w:r>
+        <w:rPr>
+          <w:lang w:val="en-IE"/>
+        </w:rPr>
+        <w:t xml:space="preserve"> = 22. The small step size allows for a 78% </w:t>
+      </w:r>
+      <w:r>
+        <w:rPr>
+          <w:lang w:val="en-IE"/>
+        </w:rPr>
+        <w:t>overlapping and</w:t>
+      </w:r>
+      <w:r>
+        <w:rPr>
+          <w:lang w:val="en-IE"/>
+        </w:rPr>
+        <w:t xml:space="preserve"> helps to generate </w:t>
+      </w:r>
+      <w:proofErr w:type="gramStart"/>
+      <w:r>
+        <w:rPr>
+          <w:lang w:val="en-IE"/>
+        </w:rPr>
+        <w:t xml:space="preserve">a </w:t>
+      </w:r>
+      <w:r>
+        <w:rPr>
+          <w:lang w:val="en-IE"/>
+        </w:rPr>
+        <w:t xml:space="preserve">large </w:t>
+      </w:r>
+      <w:r>
+        <w:rPr>
+          <w:lang w:val="en-IE"/>
+        </w:rPr>
+        <w:t>number of</w:t>
+      </w:r>
+      <w:proofErr w:type="gramEnd"/>
+      <w:r>
+        <w:rPr>
+          <w:lang w:val="en-IE"/>
+        </w:rPr>
+        <w:t xml:space="preserve"> input</w:t>
+      </w:r>
+      <w:r>
+        <w:rPr>
+          <w:lang w:val="en-IE"/>
+        </w:rPr>
+        <w:t xml:space="preserve"> segments</w:t>
+      </w:r>
+      <w:r>
+        <w:rPr>
+          <w:lang w:val="en-IE"/>
+        </w:rPr>
+        <w:t xml:space="preserve"> </w:t>
+      </w:r>
+      <w:sdt>
+        <w:sdtPr>
+          <w:rPr>
+            <w:lang w:val="en-IE"/>
+          </w:rPr>
+          <w:id w:val="-1604342170"/>
+          <w:citation/>
+        </w:sdtPr>
+        <w:sdtEndPr/>
+        <w:sdtContent>
+          <w:r>
+            <w:rPr>
+              <w:lang w:val="en-IE"/>
+            </w:rPr>
+            <w:fldChar w:fldCharType="begin"/>
+          </w:r>
+          <w:r>
+            <w:rPr>
+              <w:lang w:val="en-IE"/>
+            </w:rPr>
+            <w:instrText xml:space="preserve"> CITATION Moy18 \l 6153 </w:instrText>
+          </w:r>
+          <w:r>
+            <w:rPr>
+              <w:lang w:val="en-IE"/>
+            </w:rPr>
+            <w:fldChar w:fldCharType="separate"/>
+          </w:r>
+          <w:r>
+            <w:rPr>
+              <w:noProof/>
+              <w:lang w:val="en-IE"/>
+            </w:rPr>
+            <w:t>[11]</w:t>
+          </w:r>
+          <w:r>
+            <w:rPr>
+              <w:lang w:val="en-IE"/>
+            </w:rPr>
+            <w:fldChar w:fldCharType="end"/>
+          </w:r>
+        </w:sdtContent>
+      </w:sdt>
+      <w:r>
+        <w:rPr>
+          <w:lang w:val="en-IE"/>
+        </w:rPr>
+        <w:t xml:space="preserve">. </w:t>
+      </w:r>
+      <w:r>
+        <w:rPr>
+          <w:lang w:val="en-IE"/>
+        </w:rPr>
+        <w:t xml:space="preserve">The sequence segments fed to the networks are labelled with their most frequent ground truth. </w:t>
+      </w:r>
+    </w:p>
+    <w:p>
+      <w:pPr>
+        <w:rPr>
+          <w:lang w:val="en-IE"/>
+        </w:rPr>
+      </w:pPr>
+    </w:p>
+    <w:p>
+      <w:pPr>
+        <w:rPr>
+          <w:lang w:val="en-IE"/>
+        </w:rPr>
+      </w:pPr>
+      <w:r>
+        <w:rPr>
+          <w:lang w:val="en-IE"/>
+        </w:rPr>
+        <w:t xml:space="preserve">Although the CNN-baseline model consists of just one branch to process the data from all IMUs together whereas the CNN-IMU processes the data from each IMU individually, the architecture used in a single branch remains the same between models. This architecture takes a single-channel 2D </w:t>
+      </w:r>
+      <w:r>
+        <w:rPr>
+          <w:i/>
+          <w:lang w:val="en-IE"/>
+        </w:rPr>
+        <w:t>virtual</w:t>
+      </w:r>
+      <w:r>
+        <w:rPr>
+          <w:lang w:val="en-IE"/>
+        </w:rPr>
+        <w:t xml:space="preserve"> image (sequence segment from sliding window) of the sensory data as input. For each branch, this project implements two blocks. Each block consists of two stacked [5 x 1] convolutions followed by a [2 x 1] max pooling operation. The output of the second block is flattened and passed to a fully connected layer. Two subsequent fully connected layers are used, with the final fully connected layer consisting of </w:t>
+      </w:r>
+      <w:r>
+        <w:rPr>
+          <w:i/>
+          <w:lang w:val="en-IE"/>
+        </w:rPr>
+        <w:t>K</w:t>
+      </w:r>
+      <w:r>
+        <w:rPr>
+          <w:lang w:val="en-IE"/>
+        </w:rPr>
+        <w:t xml:space="preserve"> = 12 neurons. The activation function used on the output of each convolution operation and fully connected layer (excluding the classification layer) is the </w:t>
+      </w:r>
+      <w:proofErr w:type="spellStart"/>
+      <w:r>
+        <w:rPr>
+          <w:lang w:val="en-IE"/>
+        </w:rPr>
+        <w:t>ReLU</w:t>
+      </w:r>
+      <w:proofErr w:type="spellEnd"/>
+      <w:r>
+        <w:rPr>
+          <w:lang w:val="en-IE"/>
+        </w:rPr>
+        <w:t xml:space="preserve"> activation function. The output layer uses a </w:t>
+      </w:r>
+      <w:proofErr w:type="spellStart"/>
+      <w:r>
+        <w:rPr>
+          <w:lang w:val="en-IE"/>
+        </w:rPr>
+        <w:t>softmax</w:t>
+      </w:r>
+      <w:proofErr w:type="spellEnd"/>
+      <w:r>
+        <w:rPr>
+          <w:lang w:val="en-IE"/>
+        </w:rPr>
+        <w:t xml:space="preserve"> activation to calculate the pseudo-probabilities from the </w:t>
+      </w:r>
+      <w:r>
+        <w:rPr>
+          <w:i/>
+          <w:lang w:val="en-IE"/>
+        </w:rPr>
+        <w:t>K</w:t>
+      </w:r>
+      <w:r>
+        <w:rPr>
+          <w:lang w:val="en-IE"/>
+        </w:rPr>
+        <w:t xml:space="preserve"> class scores. </w:t>
+      </w:r>
+    </w:p>
+    <w:p>
+      <w:pPr>
+        <w:rPr>
+          <w:lang w:val="en-IE"/>
+        </w:rPr>
+      </w:pPr>
+    </w:p>
+    <w:p>
+      <w:pPr>
+        <w:rPr>
+          <w:lang w:val="en-IE"/>
+        </w:rPr>
+      </w:pPr>
+      <w:r>
+        <w:rPr>
+          <w:lang w:val="en-IE"/>
+        </w:rPr>
+        <w:t xml:space="preserve">When </w:t>
+      </w:r>
+      <w:r>
+        <w:rPr>
+          <w:lang w:val="en-IE"/>
+        </w:rPr>
+        <w:t>training the network, the network parameters are updated by minimizing the cross</w:t>
+      </w:r>
+      <w:r>
+        <w:rPr>
+          <w:lang w:val="en-IE"/>
+        </w:rPr>
+        <w:t>-</w:t>
+      </w:r>
+      <w:r>
+        <w:rPr>
+          <w:lang w:val="en-IE"/>
+        </w:rPr>
+        <w:t>entropy loss between the estimated probabilities</w:t>
+      </w:r>
+      <w:r>
+        <w:rPr>
+          <w:lang w:val="en-IE"/>
+        </w:rPr>
+        <w:t xml:space="preserve">, </w:t>
+      </w:r>
+      <m:oMath>
+        <m:sSubSup>
+          <m:sSubSupPr>
+            <m:ctrlPr>
+              <w:rPr>
+                <w:rFonts w:ascii="Cambria Math" w:hAnsi="Cambria Math"/>
+                <w:i/>
+                <w:lang w:val="en-IE"/>
+              </w:rPr>
+            </m:ctrlPr>
+          </m:sSubSupPr>
+          <m:e>
+            <m:r>
+              <w:rPr>
+                <w:rFonts w:ascii="Cambria Math" w:hAnsi="Cambria Math"/>
+                <w:lang w:val="en-IE"/>
+              </w:rPr>
+              <m:t>x</m:t>
+            </m:r>
+          </m:e>
+          <m:sub>
+            <m:r>
+              <w:rPr>
+                <w:rFonts w:ascii="Cambria Math" w:hAnsi="Cambria Math"/>
+                <w:lang w:val="en-IE"/>
+              </w:rPr>
+              <m:t>k</m:t>
+            </m:r>
+          </m:sub>
+          <m:sup>
+            <m:r>
+              <w:rPr>
+                <w:rFonts w:ascii="Cambria Math" w:hAnsi="Cambria Math"/>
+                <w:lang w:val="en-IE"/>
+              </w:rPr>
+              <m:t>j</m:t>
+            </m:r>
+          </m:sup>
+        </m:sSubSup>
+      </m:oMath>
+      <w:r>
+        <w:rPr>
+          <w:lang w:val="en-IE"/>
+        </w:rPr>
+        <w:t>,</w:t>
+      </w:r>
+      <w:r>
+        <w:rPr>
+          <w:lang w:val="en-IE"/>
+        </w:rPr>
+        <w:t xml:space="preserve"> and the target labels</w:t>
+      </w:r>
+      <w:r>
+        <w:rPr>
+          <w:lang w:val="en-IE"/>
+        </w:rPr>
+        <w:t xml:space="preserve">, </w:t>
+      </w:r>
+      <m:oMath>
+        <m:sSub>
+          <m:sSubPr>
+            <m:ctrlPr>
+              <w:rPr>
+                <w:rFonts w:ascii="Cambria Math" w:hAnsi="Cambria Math"/>
+                <w:i/>
+                <w:lang w:val="en-IE"/>
+              </w:rPr>
+            </m:ctrlPr>
+          </m:sSubPr>
+          <m:e>
+            <m:r>
+              <w:rPr>
+                <w:rFonts w:ascii="Cambria Math" w:hAnsi="Cambria Math"/>
+                <w:lang w:val="en-IE"/>
+              </w:rPr>
+              <m:t>y</m:t>
+            </m:r>
+          </m:e>
+          <m:sub>
+            <m:r>
+              <w:rPr>
+                <w:rFonts w:ascii="Cambria Math" w:hAnsi="Cambria Math"/>
+                <w:lang w:val="en-IE"/>
+              </w:rPr>
+              <m:t>k</m:t>
+            </m:r>
+          </m:sub>
+        </m:sSub>
+        <m:r>
+          <w:rPr>
+            <w:rFonts w:ascii="Cambria Math" w:hAnsi="Cambria Math"/>
+            <w:lang w:val="en-IE"/>
+          </w:rPr>
+          <m:t>∈Y</m:t>
+        </m:r>
+      </m:oMath>
+      <w:r>
+        <w:rPr>
+          <w:lang w:val="en-IE"/>
+        </w:rPr>
+        <w:t xml:space="preserve"> </w:t>
+      </w:r>
+      <w:sdt>
+        <w:sdtPr>
+          <w:rPr>
+            <w:lang w:val="en-IE"/>
+          </w:rPr>
+          <w:id w:val="1457368888"/>
+          <w:citation/>
+        </w:sdtPr>
+        <w:sdtEndPr/>
+        <w:sdtContent>
+          <w:r>
+            <w:rPr>
+              <w:lang w:val="en-IE"/>
+            </w:rPr>
+            <w:fldChar w:fldCharType="begin"/>
+          </w:r>
+          <w:r>
+            <w:rPr>
+              <w:lang w:val="en-IE"/>
+            </w:rPr>
+            <w:instrText xml:space="preserve"> CITATION Moy18 \l 6153 </w:instrText>
+          </w:r>
+          <w:r>
+            <w:rPr>
+              <w:lang w:val="en-IE"/>
+            </w:rPr>
+            <w:fldChar w:fldCharType="separate"/>
+          </w:r>
+          <w:r>
+            <w:rPr>
+              <w:noProof/>
+              <w:lang w:val="en-IE"/>
+            </w:rPr>
+            <w:t>[11]</w:t>
+          </w:r>
+          <w:r>
+            <w:rPr>
+              <w:lang w:val="en-IE"/>
+            </w:rPr>
+            <w:fldChar w:fldCharType="end"/>
+          </w:r>
+        </w:sdtContent>
+      </w:sdt>
+      <w:r>
+        <w:rPr>
+          <w:lang w:val="en-IE"/>
+        </w:rPr>
+        <w:t xml:space="preserve">. </w:t>
+      </w:r>
+      <w:r>
+        <w:rPr>
+          <w:lang w:val="en-IE"/>
+        </w:rPr>
+        <w:t xml:space="preserve">This is done by using stochastic gradient descent with the </w:t>
+      </w:r>
+      <w:proofErr w:type="spellStart"/>
+      <w:r>
+        <w:rPr>
+          <w:lang w:val="en-IE"/>
+        </w:rPr>
+        <w:t>RMSProp</w:t>
+      </w:r>
+      <w:proofErr w:type="spellEnd"/>
+      <w:r>
+        <w:rPr>
+          <w:lang w:val="en-IE"/>
+        </w:rPr>
+        <w:t xml:space="preserve"> update rule </w:t>
+      </w:r>
+      <w:sdt>
+        <w:sdtPr>
+          <w:rPr>
+            <w:lang w:val="en-IE"/>
+          </w:rPr>
+          <w:id w:val="-1972281305"/>
+          <w:citation/>
+        </w:sdtPr>
+        <w:sdtEndPr/>
+        <w:sdtContent>
+          <w:r>
+            <w:rPr>
+              <w:lang w:val="en-IE"/>
+            </w:rPr>
+            <w:fldChar w:fldCharType="begin"/>
+          </w:r>
+          <w:r>
+            <w:rPr>
+              <w:lang w:val="en-IE"/>
+            </w:rPr>
+            <w:instrText xml:space="preserve"> CITATION Moy18 \l 6153 </w:instrText>
+          </w:r>
+          <w:r>
+            <w:rPr>
+              <w:lang w:val="en-IE"/>
+            </w:rPr>
+            <w:fldChar w:fldCharType="separate"/>
+          </w:r>
+          <w:r>
+            <w:rPr>
+              <w:noProof/>
+              <w:lang w:val="en-IE"/>
+            </w:rPr>
+            <w:t>[11]</w:t>
+          </w:r>
+          <w:r>
+            <w:rPr>
+              <w:lang w:val="en-IE"/>
+            </w:rPr>
+            <w:fldChar w:fldCharType="end"/>
+          </w:r>
+        </w:sdtContent>
+      </w:sdt>
+      <w:r>
+        <w:rPr>
+          <w:lang w:val="en-IE"/>
+        </w:rPr>
+        <w:t>.</w:t>
+      </w:r>
+      <w:r>
+        <w:rPr>
+          <w:lang w:val="en-IE"/>
+        </w:rPr>
+        <w:t xml:space="preserve"> </w:t>
+      </w:r>
+      <w:r>
+        <w:rPr>
+          <w:lang w:val="en-IE"/>
+        </w:rPr>
+        <w:t>Th</w:t>
+      </w:r>
+      <w:r>
+        <w:rPr>
+          <w:lang w:val="en-IE"/>
+        </w:rPr>
+        <w:t>e following hyperparameters are applied: RMS decay (</w:t>
+      </w:r>
+      <w:r>
+        <w:rPr>
+          <w:i/>
+          <w:lang w:val="en-IE"/>
+        </w:rPr>
+        <w:t>α</w:t>
+      </w:r>
+      <w:r>
+        <w:rPr>
+          <w:lang w:val="en-IE"/>
+        </w:rPr>
+        <w:t xml:space="preserve"> – smoothing constant) of 0.95, base learning rates of </w:t>
+      </w:r>
+      <w:r>
+        <w:rPr>
+          <w:i/>
+          <w:lang w:val="en-IE"/>
+        </w:rPr>
+        <w:t>β</w:t>
+      </w:r>
+      <w:r>
+        <w:rPr>
+          <w:lang w:val="en-IE"/>
+        </w:rPr>
+        <w:t xml:space="preserve"> = [</w:t>
+      </w:r>
+      <m:oMath>
+        <m:sSup>
+          <m:sSupPr>
+            <m:ctrlPr>
+              <w:rPr>
+                <w:rFonts w:ascii="Cambria Math" w:hAnsi="Cambria Math"/>
+                <w:i/>
+                <w:lang w:val="en-IE"/>
+              </w:rPr>
+            </m:ctrlPr>
+          </m:sSupPr>
+          <m:e>
+            <m:r>
+              <w:rPr>
+                <w:rFonts w:ascii="Cambria Math" w:hAnsi="Cambria Math"/>
+                <w:lang w:val="en-IE"/>
+              </w:rPr>
+              <m:t>10</m:t>
+            </m:r>
+          </m:e>
+          <m:sup>
+            <m:r>
+              <w:rPr>
+                <w:rFonts w:ascii="Cambria Math" w:hAnsi="Cambria Math"/>
+                <w:lang w:val="en-IE"/>
+              </w:rPr>
+              <m:t>-2</m:t>
+            </m:r>
+          </m:sup>
+        </m:sSup>
+      </m:oMath>
+      <w:r>
+        <w:rPr>
+          <w:lang w:val="en-IE"/>
+        </w:rPr>
+        <w:t xml:space="preserve">, </w:t>
+      </w:r>
+      <m:oMath>
+        <m:sSup>
+          <m:sSupPr>
+            <m:ctrlPr>
+              <w:rPr>
+                <w:rFonts w:ascii="Cambria Math" w:hAnsi="Cambria Math"/>
+                <w:i/>
+                <w:lang w:val="en-IE"/>
+              </w:rPr>
+            </m:ctrlPr>
+          </m:sSupPr>
+          <m:e>
+            <m:r>
+              <w:rPr>
+                <w:rFonts w:ascii="Cambria Math" w:hAnsi="Cambria Math"/>
+                <w:lang w:val="en-IE"/>
+              </w:rPr>
+              <m:t>10</m:t>
+            </m:r>
+          </m:e>
+          <m:sup>
+            <m:r>
+              <w:rPr>
+                <w:rFonts w:ascii="Cambria Math" w:hAnsi="Cambria Math"/>
+                <w:lang w:val="en-IE"/>
+              </w:rPr>
+              <m:t>-3</m:t>
+            </m:r>
+          </m:sup>
+        </m:sSup>
+      </m:oMath>
+      <w:r>
+        <w:rPr>
+          <w:lang w:val="en-IE"/>
+        </w:rPr>
+        <w:t>] and a batch size of 50</w:t>
+      </w:r>
+      <w:r>
+        <w:rPr>
+          <w:lang w:val="en-IE"/>
+        </w:rPr>
+        <w:t xml:space="preserve"> </w:t>
+      </w:r>
+      <w:sdt>
+        <w:sdtPr>
+          <w:rPr>
+            <w:lang w:val="en-IE"/>
+          </w:rPr>
+          <w:id w:val="-1379308503"/>
+          <w:citation/>
+        </w:sdtPr>
+        <w:sdtEndPr/>
+        <w:sdtContent>
+          <w:r>
+            <w:rPr>
+              <w:lang w:val="en-IE"/>
+            </w:rPr>
+            <w:fldChar w:fldCharType="begin"/>
+          </w:r>
+          <w:r>
+            <w:rPr>
+              <w:lang w:val="en-IE"/>
+            </w:rPr>
+            <w:instrText xml:space="preserve"> CITATION Moy18 \l 6153 </w:instrText>
+          </w:r>
+          <w:r>
+            <w:rPr>
+              <w:lang w:val="en-IE"/>
+            </w:rPr>
+            <w:fldChar w:fldCharType="separate"/>
+          </w:r>
+          <w:r>
+            <w:rPr>
+              <w:noProof/>
+              <w:lang w:val="en-IE"/>
+            </w:rPr>
+            <w:t>[11]</w:t>
+          </w:r>
+          <w:r>
+            <w:rPr>
+              <w:lang w:val="en-IE"/>
+            </w:rPr>
+            <w:fldChar w:fldCharType="end"/>
+          </w:r>
+        </w:sdtContent>
+      </w:sdt>
+      <w:r>
+        <w:rPr>
+          <w:lang w:val="en-IE"/>
+        </w:rPr>
+        <w:t xml:space="preserve">. </w:t>
+      </w:r>
     </w:p>
     <w:p>
       <w:pPr>
@@ -24095,7 +24937,26 @@
         <w:rPr>
           <w:lang w:val="en-IE"/>
         </w:rPr>
+        <w:lastRenderedPageBreak/>
         <w:t>4.3.1 CNN-Baseline Implementation</w:t>
+      </w:r>
+      <w:r>
+        <w:rPr>
+          <w:lang w:val="en-IE"/>
+        </w:rPr>
+        <w:t xml:space="preserve"> *add</w:t>
+      </w:r>
+      <w:r>
+        <w:rPr>
+          <w:lang w:val="en-IE"/>
+        </w:rPr>
+        <w:t xml:space="preserve"> – input =</w:t>
+      </w:r>
+      <w:r>
+        <w:rPr>
+          <w:lang w:val="en-IE"/>
+        </w:rPr>
+        <w:t xml:space="preserve"> [50 1 40 100]</w:t>
       </w:r>
     </w:p>
     <w:p>
@@ -24320,7 +25181,6 @@
           <w:b/>
           <w:lang w:val="en-IE"/>
         </w:rPr>
-        <w:lastRenderedPageBreak/>
         <w:t>Block 1:</w:t>
       </w:r>
     </w:p>
@@ -24469,6 +25329,7 @@
         <w:rPr>
           <w:lang w:val="en-IE"/>
         </w:rPr>
+        <w:lastRenderedPageBreak/>
         <w:t xml:space="preserve">A </w:t>
       </w:r>
       <w:proofErr w:type="spellStart"/>
@@ -24750,7 +25611,6 @@
         <w:rPr>
           <w:lang w:val="en-IE"/>
         </w:rPr>
-        <w:lastRenderedPageBreak/>
         <w:t xml:space="preserve">The output of the previous layer (512 neurons) is fully connected to another layer with 512 neurons. The output of this fully connected layer is passed through another </w:t>
       </w:r>
       <w:proofErr w:type="spellStart"/>
@@ -24758,8 +25618,10 @@
         <w:rPr>
           <w:lang w:val="en-IE"/>
         </w:rPr>
-        <w:t>ReLUE</w:t>
-      </w:r>
+        <w:t>ReLU</w:t>
+      </w:r>
+      <w:bookmarkStart w:id="156" w:name="_GoBack"/>
+      <w:bookmarkEnd w:id="156"/>
       <w:proofErr w:type="spellEnd"/>
       <w:r>
         <w:rPr>
@@ -29573,6 +30435,7 @@
   <w:style w:type="character" w:default="1" w:styleId="DefaultParagraphFont">
     <w:name w:val="Default Paragraph Font"/>
     <w:uiPriority w:val="1"/>
+    <w:semiHidden/>
     <w:unhideWhenUsed/>
   </w:style>
   <w:style w:type="table" w:default="1" w:styleId="TableNormal">
@@ -32028,7 +32891,7 @@
 </file>
 
 <file path=customXml/itemProps1.xml><?xml version="1.0" encoding="utf-8"?>
-<ds:datastoreItem xmlns:ds="http://schemas.openxmlformats.org/officeDocument/2006/customXml" ds:itemID="{4DBBAAA7-25D6-4AB2-A8AD-A7DC6C598491}">
+<ds:datastoreItem xmlns:ds="http://schemas.openxmlformats.org/officeDocument/2006/customXml" ds:itemID="{B5674FE0-59E9-481F-93CA-C9258F44DDB1}">
   <ds:schemaRefs>
     <ds:schemaRef ds:uri="http://schemas.openxmlformats.org/officeDocument/2006/bibliography"/>
     <ds:schemaRef ds:uri="urn:schemas-microsoft-com:xslt"/>

</xml_diff>

<commit_message>
step learning rate for cnn-imu
</commit_message>
<xml_diff>
--- a/Report_folder/Final Report.docx
+++ b/Report_folder/Final Report.docx
@@ -31286,240 +31286,238 @@
           <w:lang w:val="en-IE"/>
         </w:rPr>
       </w:pPr>
-      <w:bookmarkStart w:id="189" w:name="_GoBack"/>
+    </w:p>
+    <w:p>
+      <w:pPr>
+        <w:pStyle w:val="Heading2"/>
+        <w:rPr>
+          <w:lang w:val="en-IE"/>
+        </w:rPr>
+      </w:pPr>
+      <w:bookmarkStart w:id="189" w:name="_Toc5358584"/>
+      <w:r>
+        <w:rPr>
+          <w:lang w:val="en-IE"/>
+        </w:rPr>
+        <w:t>4.4 Implementation of Experiments</w:t>
+      </w:r>
       <w:bookmarkEnd w:id="189"/>
     </w:p>
     <w:p>
       <w:pPr>
-        <w:pStyle w:val="Heading2"/>
-        <w:rPr>
-          <w:lang w:val="en-IE"/>
-        </w:rPr>
-      </w:pPr>
-      <w:bookmarkStart w:id="190" w:name="_Toc5358584"/>
-      <w:r>
-        <w:rPr>
-          <w:lang w:val="en-IE"/>
-        </w:rPr>
-        <w:t>4.4 Implementation of Experiments</w:t>
+        <w:rPr>
+          <w:lang w:val="en-IE"/>
+        </w:rPr>
+      </w:pPr>
+      <w:r>
+        <w:rPr>
+          <w:lang w:val="en-IE"/>
+        </w:rPr>
+        <w:t xml:space="preserve">The implementation of the experiments differs to the baseline approach in </w:t>
+      </w:r>
+      <w:r>
+        <w:rPr>
+          <w:lang w:val="en-IE"/>
+        </w:rPr>
+        <w:t>three</w:t>
+      </w:r>
+      <w:r>
+        <w:rPr>
+          <w:lang w:val="en-IE"/>
+        </w:rPr>
+        <w:t xml:space="preserve"> ways. Firstly, the inputs images are real JPEG images and not </w:t>
+      </w:r>
+      <w:r>
+        <w:rPr>
+          <w:i/>
+          <w:lang w:val="en-IE"/>
+        </w:rPr>
+        <w:t>virtual</w:t>
+      </w:r>
+      <w:r>
+        <w:rPr>
+          <w:lang w:val="en-IE"/>
+        </w:rPr>
+        <w:t xml:space="preserve"> images. Secondly, these input images are not generated in real time as the model trains</w:t>
+      </w:r>
+      <w:r>
+        <w:rPr>
+          <w:lang w:val="en-IE"/>
+        </w:rPr>
+        <w:t>, i.e. an image is not plotted when an image is requested by the data-loader</w:t>
+      </w:r>
+      <w:r>
+        <w:rPr>
+          <w:lang w:val="en-IE"/>
+        </w:rPr>
+        <w:t xml:space="preserve">. These images are generated and stored in persistent memory </w:t>
+      </w:r>
+      <w:r>
+        <w:rPr>
+          <w:lang w:val="en-IE"/>
+        </w:rPr>
+        <w:t>prior to</w:t>
+      </w:r>
+      <w:r>
+        <w:rPr>
+          <w:lang w:val="en-IE"/>
+        </w:rPr>
+        <w:t xml:space="preserve"> training/testing a model. These input images are retrieved as needed from their</w:t>
+      </w:r>
+      <w:r>
+        <w:rPr>
+          <w:lang w:val="en-IE"/>
+        </w:rPr>
+        <w:t xml:space="preserve"> </w:t>
+      </w:r>
+      <w:r>
+        <w:rPr>
+          <w:lang w:val="en-IE"/>
+        </w:rPr>
+        <w:t>location</w:t>
+      </w:r>
+      <w:r>
+        <w:rPr>
+          <w:lang w:val="en-IE"/>
+        </w:rPr>
+        <w:t xml:space="preserve"> in memory</w:t>
+      </w:r>
+      <w:r>
+        <w:rPr>
+          <w:lang w:val="en-IE"/>
+        </w:rPr>
+        <w:t xml:space="preserve"> during training/testing</w:t>
+      </w:r>
+      <w:r>
+        <w:rPr>
+          <w:lang w:val="en-IE"/>
+        </w:rPr>
+        <w:t xml:space="preserve"> by the data-loader. </w:t>
+      </w:r>
+      <w:r>
+        <w:rPr>
+          <w:lang w:val="en-IE"/>
+        </w:rPr>
+        <w:t>Finally, the kernel</w:t>
+      </w:r>
+      <w:r>
+        <w:rPr>
+          <w:lang w:val="en-IE"/>
+        </w:rPr>
+        <w:t>s</w:t>
+      </w:r>
+      <w:r>
+        <w:rPr>
+          <w:lang w:val="en-IE"/>
+        </w:rPr>
+        <w:t xml:space="preserve"> used for convolution and pooling operations on the image data </w:t>
+      </w:r>
+      <w:r>
+        <w:rPr>
+          <w:lang w:val="en-IE"/>
+        </w:rPr>
+        <w:t>are</w:t>
+      </w:r>
+      <w:r>
+        <w:rPr>
+          <w:lang w:val="en-IE"/>
+        </w:rPr>
+        <w:t xml:space="preserve"> 2D kernel</w:t>
+      </w:r>
+      <w:r>
+        <w:rPr>
+          <w:lang w:val="en-IE"/>
+        </w:rPr>
+        <w:t>s</w:t>
+      </w:r>
+      <w:r>
+        <w:rPr>
+          <w:lang w:val="en-IE"/>
+        </w:rPr>
+        <w:t xml:space="preserve"> (e.g. [5 x 5])</w:t>
+      </w:r>
+      <w:r>
+        <w:rPr>
+          <w:lang w:val="en-IE"/>
+        </w:rPr>
+        <w:t xml:space="preserve">, as opposed to the 1D </w:t>
+      </w:r>
+      <w:r>
+        <w:rPr>
+          <w:lang w:val="en-IE"/>
+        </w:rPr>
+        <w:t xml:space="preserve">(e.g. </w:t>
+      </w:r>
+      <w:r>
+        <w:rPr>
+          <w:lang w:val="en-IE"/>
+        </w:rPr>
+        <w:t>[5 x 1]</w:t>
+      </w:r>
+      <w:r>
+        <w:rPr>
+          <w:lang w:val="en-IE"/>
+        </w:rPr>
+        <w:t>)</w:t>
+      </w:r>
+      <w:r>
+        <w:rPr>
+          <w:lang w:val="en-IE"/>
+        </w:rPr>
+        <w:t xml:space="preserve"> kernel</w:t>
+      </w:r>
+      <w:r>
+        <w:rPr>
+          <w:lang w:val="en-IE"/>
+        </w:rPr>
+        <w:t>s</w:t>
+      </w:r>
+      <w:r>
+        <w:rPr>
+          <w:lang w:val="en-IE"/>
+        </w:rPr>
+        <w:t xml:space="preserve"> used in the baseline approach. </w:t>
+      </w:r>
+      <w:r>
+        <w:rPr>
+          <w:lang w:val="en-IE"/>
+        </w:rPr>
+        <w:t xml:space="preserve">These experiments use the CNN-IMU architecture developed in the baseline approach. </w:t>
+      </w:r>
+    </w:p>
+    <w:p>
+      <w:pPr>
+        <w:pStyle w:val="Heading3"/>
+        <w:rPr>
+          <w:lang w:val="en-IE"/>
+        </w:rPr>
+      </w:pPr>
+      <w:bookmarkStart w:id="190" w:name="_Toc5358585"/>
+      <w:r>
+        <w:rPr>
+          <w:lang w:val="en-IE"/>
+        </w:rPr>
+        <w:t>4</w:t>
+      </w:r>
+      <w:r>
+        <w:rPr>
+          <w:lang w:val="en-IE"/>
+        </w:rPr>
+        <w:t>.4</w:t>
+      </w:r>
+      <w:r>
+        <w:rPr>
+          <w:lang w:val="en-IE"/>
+        </w:rPr>
+        <w:t>.1</w:t>
+      </w:r>
+      <w:r>
+        <w:rPr>
+          <w:lang w:val="en-IE"/>
+        </w:rPr>
+        <w:t xml:space="preserve"> Machine Vision Approach 1</w:t>
       </w:r>
       <w:bookmarkEnd w:id="190"/>
-    </w:p>
-    <w:p>
-      <w:pPr>
-        <w:rPr>
-          <w:lang w:val="en-IE"/>
-        </w:rPr>
-      </w:pPr>
-      <w:r>
-        <w:rPr>
-          <w:lang w:val="en-IE"/>
-        </w:rPr>
-        <w:t xml:space="preserve">The implementation of the experiments differs to the baseline approach in </w:t>
-      </w:r>
-      <w:r>
-        <w:rPr>
-          <w:lang w:val="en-IE"/>
-        </w:rPr>
-        <w:t>three</w:t>
-      </w:r>
-      <w:r>
-        <w:rPr>
-          <w:lang w:val="en-IE"/>
-        </w:rPr>
-        <w:t xml:space="preserve"> ways. Firstly, the inputs images are real JPEG images and not </w:t>
-      </w:r>
-      <w:r>
-        <w:rPr>
-          <w:i/>
-          <w:lang w:val="en-IE"/>
-        </w:rPr>
-        <w:t>virtual</w:t>
-      </w:r>
-      <w:r>
-        <w:rPr>
-          <w:lang w:val="en-IE"/>
-        </w:rPr>
-        <w:t xml:space="preserve"> images. Secondly, these input images are not generated in real time as the model trains</w:t>
-      </w:r>
-      <w:r>
-        <w:rPr>
-          <w:lang w:val="en-IE"/>
-        </w:rPr>
-        <w:t>, i.e. an image is not plotted when an image is requested by the data-loader</w:t>
-      </w:r>
-      <w:r>
-        <w:rPr>
-          <w:lang w:val="en-IE"/>
-        </w:rPr>
-        <w:t xml:space="preserve">. These images are generated and stored in persistent memory </w:t>
-      </w:r>
-      <w:r>
-        <w:rPr>
-          <w:lang w:val="en-IE"/>
-        </w:rPr>
-        <w:t>prior to</w:t>
-      </w:r>
-      <w:r>
-        <w:rPr>
-          <w:lang w:val="en-IE"/>
-        </w:rPr>
-        <w:t xml:space="preserve"> training/testing a model. These input images are retrieved as needed from their</w:t>
-      </w:r>
-      <w:r>
-        <w:rPr>
-          <w:lang w:val="en-IE"/>
-        </w:rPr>
-        <w:t xml:space="preserve"> </w:t>
-      </w:r>
-      <w:r>
-        <w:rPr>
-          <w:lang w:val="en-IE"/>
-        </w:rPr>
-        <w:t>location</w:t>
-      </w:r>
-      <w:r>
-        <w:rPr>
-          <w:lang w:val="en-IE"/>
-        </w:rPr>
-        <w:t xml:space="preserve"> in memory</w:t>
-      </w:r>
-      <w:r>
-        <w:rPr>
-          <w:lang w:val="en-IE"/>
-        </w:rPr>
-        <w:t xml:space="preserve"> during training/testing</w:t>
-      </w:r>
-      <w:r>
-        <w:rPr>
-          <w:lang w:val="en-IE"/>
-        </w:rPr>
-        <w:t xml:space="preserve"> by the data-loader. </w:t>
-      </w:r>
-      <w:r>
-        <w:rPr>
-          <w:lang w:val="en-IE"/>
-        </w:rPr>
-        <w:t>Finally, the kernel</w:t>
-      </w:r>
-      <w:r>
-        <w:rPr>
-          <w:lang w:val="en-IE"/>
-        </w:rPr>
-        <w:t>s</w:t>
-      </w:r>
-      <w:r>
-        <w:rPr>
-          <w:lang w:val="en-IE"/>
-        </w:rPr>
-        <w:t xml:space="preserve"> used for convolution and pooling operations on the image data </w:t>
-      </w:r>
-      <w:r>
-        <w:rPr>
-          <w:lang w:val="en-IE"/>
-        </w:rPr>
-        <w:t>are</w:t>
-      </w:r>
-      <w:r>
-        <w:rPr>
-          <w:lang w:val="en-IE"/>
-        </w:rPr>
-        <w:t xml:space="preserve"> 2D kernel</w:t>
-      </w:r>
-      <w:r>
-        <w:rPr>
-          <w:lang w:val="en-IE"/>
-        </w:rPr>
-        <w:t>s</w:t>
-      </w:r>
-      <w:r>
-        <w:rPr>
-          <w:lang w:val="en-IE"/>
-        </w:rPr>
-        <w:t xml:space="preserve"> (e.g. [5 x 5])</w:t>
-      </w:r>
-      <w:r>
-        <w:rPr>
-          <w:lang w:val="en-IE"/>
-        </w:rPr>
-        <w:t xml:space="preserve">, as opposed to the 1D </w:t>
-      </w:r>
-      <w:r>
-        <w:rPr>
-          <w:lang w:val="en-IE"/>
-        </w:rPr>
-        <w:t xml:space="preserve">(e.g. </w:t>
-      </w:r>
-      <w:r>
-        <w:rPr>
-          <w:lang w:val="en-IE"/>
-        </w:rPr>
-        <w:t>[5 x 1]</w:t>
-      </w:r>
-      <w:r>
-        <w:rPr>
-          <w:lang w:val="en-IE"/>
-        </w:rPr>
-        <w:t>)</w:t>
-      </w:r>
-      <w:r>
-        <w:rPr>
-          <w:lang w:val="en-IE"/>
-        </w:rPr>
-        <w:t xml:space="preserve"> kernel</w:t>
-      </w:r>
-      <w:r>
-        <w:rPr>
-          <w:lang w:val="en-IE"/>
-        </w:rPr>
-        <w:t>s</w:t>
-      </w:r>
-      <w:r>
-        <w:rPr>
-          <w:lang w:val="en-IE"/>
-        </w:rPr>
-        <w:t xml:space="preserve"> used in the baseline approach. </w:t>
-      </w:r>
-      <w:r>
-        <w:rPr>
-          <w:lang w:val="en-IE"/>
-        </w:rPr>
-        <w:t xml:space="preserve">These experiments use the CNN-IMU architecture developed in the baseline approach. </w:t>
-      </w:r>
-    </w:p>
-    <w:p>
-      <w:pPr>
-        <w:pStyle w:val="Heading3"/>
-        <w:rPr>
-          <w:lang w:val="en-IE"/>
-        </w:rPr>
-      </w:pPr>
-      <w:bookmarkStart w:id="191" w:name="_Toc5358585"/>
-      <w:r>
-        <w:rPr>
-          <w:lang w:val="en-IE"/>
-        </w:rPr>
-        <w:t>4</w:t>
-      </w:r>
-      <w:r>
-        <w:rPr>
-          <w:lang w:val="en-IE"/>
-        </w:rPr>
-        <w:t>.4</w:t>
-      </w:r>
-      <w:r>
-        <w:rPr>
-          <w:lang w:val="en-IE"/>
-        </w:rPr>
-        <w:t>.1</w:t>
-      </w:r>
-      <w:r>
-        <w:rPr>
-          <w:lang w:val="en-IE"/>
-        </w:rPr>
-        <w:t xml:space="preserve"> Machine Vision Approach 1</w:t>
-      </w:r>
-      <w:bookmarkEnd w:id="191"/>
     </w:p>
     <w:p>
       <w:pPr>
@@ -32000,7 +31998,7 @@
           <w:lang w:val="en-IE"/>
         </w:rPr>
       </w:pPr>
-      <w:bookmarkStart w:id="192" w:name="_Toc5358586"/>
+      <w:bookmarkStart w:id="191" w:name="_Toc5358586"/>
       <w:r>
         <w:rPr>
           <w:lang w:val="en-IE"/>
@@ -32025,7 +32023,7 @@
         </w:rPr>
         <w:t xml:space="preserve"> Machine Vision Approach 2</w:t>
       </w:r>
-      <w:bookmarkEnd w:id="192"/>
+      <w:bookmarkEnd w:id="191"/>
     </w:p>
     <w:p>
       <w:pPr>
@@ -32055,7 +32053,7 @@
           <w:lang w:val="en-IE"/>
         </w:rPr>
       </w:pPr>
-      <w:bookmarkStart w:id="193" w:name="_Toc5358587"/>
+      <w:bookmarkStart w:id="192" w:name="_Toc5358587"/>
       <w:r>
         <w:rPr>
           <w:lang w:val="en-IE"/>
@@ -32081,7 +32079,7 @@
         </w:rPr>
         <w:t xml:space="preserve"> Machine Vision Approach 3</w:t>
       </w:r>
-      <w:bookmarkEnd w:id="193"/>
+      <w:bookmarkEnd w:id="192"/>
     </w:p>
     <w:p>
       <w:pPr>
@@ -32146,10 +32144,10 @@
       <w:pPr>
         <w:pStyle w:val="Heading1"/>
       </w:pPr>
-      <w:bookmarkStart w:id="194" w:name="_Toc21339870"/>
-      <w:bookmarkStart w:id="195" w:name="_Toc21340063"/>
-      <w:bookmarkStart w:id="196" w:name="_Toc381620619"/>
-      <w:bookmarkStart w:id="197" w:name="_Toc5358588"/>
+      <w:bookmarkStart w:id="193" w:name="_Toc21339870"/>
+      <w:bookmarkStart w:id="194" w:name="_Toc21340063"/>
+      <w:bookmarkStart w:id="195" w:name="_Toc381620619"/>
+      <w:bookmarkStart w:id="196" w:name="_Toc5358588"/>
       <w:r>
         <w:lastRenderedPageBreak/>
         <w:t xml:space="preserve">Chapter 5 </w:t>
@@ -32157,26 +32155,231 @@
       <w:r>
         <w:t>- Results and Discussion</w:t>
       </w:r>
+      <w:bookmarkEnd w:id="193"/>
       <w:bookmarkEnd w:id="194"/>
       <w:bookmarkEnd w:id="195"/>
       <w:bookmarkEnd w:id="196"/>
+    </w:p>
+    <w:p>
+      <w:pPr>
+        <w:pStyle w:val="Heading2"/>
+        <w:rPr>
+          <w:lang w:val="en-IE"/>
+        </w:rPr>
+      </w:pPr>
+      <w:bookmarkStart w:id="197" w:name="_Toc5358589"/>
+      <w:r>
+        <w:rPr>
+          <w:lang w:val="en-IE"/>
+        </w:rPr>
+        <w:t>5.1 B</w:t>
+      </w:r>
       <w:bookmarkEnd w:id="197"/>
-    </w:p>
-    <w:p>
-      <w:pPr>
-        <w:pStyle w:val="Heading2"/>
-        <w:rPr>
-          <w:lang w:val="en-IE"/>
-        </w:rPr>
-      </w:pPr>
-      <w:bookmarkStart w:id="198" w:name="_Toc5358589"/>
-      <w:r>
-        <w:rPr>
-          <w:lang w:val="en-IE"/>
-        </w:rPr>
-        <w:t>5.1 Benchmark Results</w:t>
-      </w:r>
+      <w:r>
+        <w:rPr>
+          <w:lang w:val="en-IE"/>
+        </w:rPr>
+        <w:t>aseline</w:t>
+      </w:r>
+    </w:p>
+    <w:p>
+      <w:pPr>
+        <w:pStyle w:val="Heading3"/>
+        <w:rPr>
+          <w:lang w:val="en-IE"/>
+        </w:rPr>
+      </w:pPr>
+      <w:r>
+        <w:rPr>
+          <w:lang w:val="en-IE"/>
+        </w:rPr>
+        <w:t>5.1.1 CNN-2</w:t>
+      </w:r>
+    </w:p>
+    <w:p>
+      <w:pPr>
+        <w:rPr>
+          <w:lang w:val="en-IE"/>
+        </w:rPr>
+      </w:pPr>
+    </w:p>
+    <w:p>
+      <w:pPr>
+        <w:rPr>
+          <w:lang w:val="en-IE"/>
+        </w:rPr>
+      </w:pPr>
+      <w:r>
+        <w:rPr>
+          <w:noProof/>
+        </w:rPr>
+        <w:drawing>
+          <wp:inline distT="0" distB="0" distL="0" distR="0" wp14:anchorId="25AEF30B" wp14:editId="5AD3859A">
+            <wp:extent cx="5652770" cy="3391535"/>
+            <wp:effectExtent l="0" t="0" r="5080" b="0"/>
+            <wp:docPr id="8" name="Picture 8"/>
+            <wp:cNvGraphicFramePr>
+              <a:graphicFrameLocks xmlns:a="http://schemas.openxmlformats.org/drawingml/2006/main" noChangeAspect="1"/>
+            </wp:cNvGraphicFramePr>
+            <a:graphic xmlns:a="http://schemas.openxmlformats.org/drawingml/2006/main">
+              <a:graphicData uri="http://schemas.openxmlformats.org/drawingml/2006/picture">
+                <pic:pic xmlns:pic="http://schemas.openxmlformats.org/drawingml/2006/picture">
+                  <pic:nvPicPr>
+                    <pic:cNvPr id="0" name="Picture 1"/>
+                    <pic:cNvPicPr>
+                      <a:picLocks noChangeAspect="1" noChangeArrowheads="1"/>
+                    </pic:cNvPicPr>
+                  </pic:nvPicPr>
+                  <pic:blipFill>
+                    <a:blip r:embed="rId27">
+                      <a:extLst>
+                        <a:ext uri="{28A0092B-C50C-407E-A947-70E740481C1C}">
+                          <a14:useLocalDpi xmlns:a14="http://schemas.microsoft.com/office/drawing/2010/main" val="0"/>
+                        </a:ext>
+                      </a:extLst>
+                    </a:blip>
+                    <a:srcRect/>
+                    <a:stretch>
+                      <a:fillRect/>
+                    </a:stretch>
+                  </pic:blipFill>
+                  <pic:spPr bwMode="auto">
+                    <a:xfrm>
+                      <a:off x="0" y="0"/>
+                      <a:ext cx="5652770" cy="3391535"/>
+                    </a:xfrm>
+                    <a:prstGeom prst="rect">
+                      <a:avLst/>
+                    </a:prstGeom>
+                    <a:noFill/>
+                    <a:ln>
+                      <a:noFill/>
+                    </a:ln>
+                  </pic:spPr>
+                </pic:pic>
+              </a:graphicData>
+            </a:graphic>
+          </wp:inline>
+        </w:drawing>
+      </w:r>
+    </w:p>
+    <w:p>
+      <w:pPr>
+        <w:rPr>
+          <w:lang w:val="en-IE"/>
+        </w:rPr>
+      </w:pPr>
+    </w:p>
+    <w:p>
+      <w:pPr>
+        <w:rPr>
+          <w:lang w:val="en-IE"/>
+        </w:rPr>
+      </w:pPr>
+      <w:r>
+        <w:rPr>
+          <w:lang w:val="en-IE"/>
+        </w:rPr>
+        <w:t xml:space="preserve">Test </w:t>
+      </w:r>
+      <w:r>
+        <w:rPr>
+          <w:lang w:val="en-IE"/>
+        </w:rPr>
+        <w:t>set</w:t>
+      </w:r>
+      <w:r>
+        <w:rPr>
+          <w:lang w:val="en-IE"/>
+        </w:rPr>
+        <w:t xml:space="preserve"> </w:t>
+      </w:r>
+      <w:bookmarkStart w:id="198" w:name="_GoBack"/>
       <w:bookmarkEnd w:id="198"/>
+      <w:r>
+        <w:rPr>
+          <w:lang w:val="en-IE"/>
+        </w:rPr>
+        <w:t>con</w:t>
+      </w:r>
+      <w:r>
+        <w:rPr>
+          <w:lang w:val="en-IE"/>
+        </w:rPr>
+        <w:t>fusion graph:</w:t>
+      </w:r>
+    </w:p>
+    <w:p>
+      <w:pPr>
+        <w:rPr>
+          <w:noProof/>
+        </w:rPr>
+      </w:pPr>
+    </w:p>
+    <w:p>
+      <w:pPr>
+        <w:jc w:val="center"/>
+        <w:rPr>
+          <w:lang w:val="en-IE"/>
+        </w:rPr>
+      </w:pPr>
+      <w:r>
+        <w:rPr>
+          <w:noProof/>
+        </w:rPr>
+        <w:lastRenderedPageBreak/>
+        <w:drawing>
+          <wp:inline distT="0" distB="0" distL="0" distR="0" wp14:anchorId="2DCE139F" wp14:editId="683CCC7A">
+            <wp:extent cx="6057900" cy="4207822"/>
+            <wp:effectExtent l="0" t="0" r="0" b="2540"/>
+            <wp:docPr id="11" name="Picture 11"/>
+            <wp:cNvGraphicFramePr>
+              <a:graphicFrameLocks xmlns:a="http://schemas.openxmlformats.org/drawingml/2006/main" noChangeAspect="1"/>
+            </wp:cNvGraphicFramePr>
+            <a:graphic xmlns:a="http://schemas.openxmlformats.org/drawingml/2006/main">
+              <a:graphicData uri="http://schemas.openxmlformats.org/drawingml/2006/picture">
+                <pic:pic xmlns:pic="http://schemas.openxmlformats.org/drawingml/2006/picture">
+                  <pic:nvPicPr>
+                    <pic:cNvPr id="0" name="Picture 3"/>
+                    <pic:cNvPicPr>
+                      <a:picLocks noChangeAspect="1" noChangeArrowheads="1"/>
+                    </pic:cNvPicPr>
+                  </pic:nvPicPr>
+                  <pic:blipFill rotWithShape="1">
+                    <a:blip r:embed="rId28">
+                      <a:extLst>
+                        <a:ext uri="{28A0092B-C50C-407E-A947-70E740481C1C}">
+                          <a14:useLocalDpi xmlns:a14="http://schemas.microsoft.com/office/drawing/2010/main" val="0"/>
+                        </a:ext>
+                      </a:extLst>
+                    </a:blip>
+                    <a:srcRect l="23860" r="4156"/>
+                    <a:stretch/>
+                  </pic:blipFill>
+                  <pic:spPr bwMode="auto">
+                    <a:xfrm>
+                      <a:off x="0" y="0"/>
+                      <a:ext cx="6089657" cy="4229881"/>
+                    </a:xfrm>
+                    <a:prstGeom prst="rect">
+                      <a:avLst/>
+                    </a:prstGeom>
+                    <a:noFill/>
+                    <a:ln>
+                      <a:noFill/>
+                    </a:ln>
+                    <a:extLst>
+                      <a:ext uri="{53640926-AAD7-44D8-BBD7-CCE9431645EC}">
+                        <a14:shadowObscured xmlns:a14="http://schemas.microsoft.com/office/drawing/2010/main"/>
+                      </a:ext>
+                    </a:extLst>
+                  </pic:spPr>
+                </pic:pic>
+              </a:graphicData>
+            </a:graphic>
+          </wp:inline>
+        </w:drawing>
+      </w:r>
     </w:p>
     <w:p>
       <w:pPr>
@@ -33647,7 +33850,7 @@
       </w:pPr>
     </w:p>
     <w:sectPr>
-      <w:footerReference w:type="default" r:id="rId27"/>
+      <w:footerReference w:type="default" r:id="rId29"/>
       <w:pgSz w:w="11907" w:h="16834" w:code="9"/>
       <w:pgMar w:top="1304" w:right="1304" w:bottom="1304" w:left="1701" w:header="720" w:footer="720" w:gutter="0"/>
       <w:pgNumType w:start="1"/>
@@ -39303,7 +39506,7 @@
 </file>
 
 <file path=customXml/itemProps1.xml><?xml version="1.0" encoding="utf-8"?>
-<ds:datastoreItem xmlns:ds="http://schemas.openxmlformats.org/officeDocument/2006/customXml" ds:itemID="{F4BA7BE2-5295-44DE-8F86-06BFC9228A5E}">
+<ds:datastoreItem xmlns:ds="http://schemas.openxmlformats.org/officeDocument/2006/customXml" ds:itemID="{E01C446D-DFF1-46D1-AD75-61D37507F86E}">
   <ds:schemaRefs>
     <ds:schemaRef ds:uri="http://schemas.openxmlformats.org/officeDocument/2006/bibliography"/>
     <ds:schemaRef ds:uri="urn:schemas-microsoft-com:xslt"/>

</xml_diff>

<commit_message>
va1 graphs and test
</commit_message>
<xml_diff>
--- a/Report_folder/Final Report.docx
+++ b/Report_folder/Final Report.docx
@@ -32294,8 +32294,6 @@
         </w:rPr>
         <w:t xml:space="preserve"> </w:t>
       </w:r>
-      <w:bookmarkStart w:id="198" w:name="_GoBack"/>
-      <w:bookmarkEnd w:id="198"/>
       <w:r>
         <w:rPr>
           <w:lang w:val="en-IE"/>
@@ -32390,7 +32388,240 @@
     </w:p>
     <w:p>
       <w:pPr>
-        <w:jc w:val="center"/>
+        <w:rPr>
+          <w:lang w:val="en-IE"/>
+        </w:rPr>
+      </w:pPr>
+    </w:p>
+    <w:p>
+      <w:pPr>
+        <w:pStyle w:val="Heading3"/>
+        <w:rPr>
+          <w:lang w:val="en-IE"/>
+        </w:rPr>
+      </w:pPr>
+      <w:r>
+        <w:rPr>
+          <w:lang w:val="en-IE"/>
+        </w:rPr>
+        <w:t>5.1.</w:t>
+      </w:r>
+      <w:r>
+        <w:rPr>
+          <w:lang w:val="en-IE"/>
+        </w:rPr>
+        <w:t>2</w:t>
+      </w:r>
+      <w:r>
+        <w:rPr>
+          <w:lang w:val="en-IE"/>
+        </w:rPr>
+        <w:t xml:space="preserve"> CNN</w:t>
+      </w:r>
+      <w:r>
+        <w:rPr>
+          <w:lang w:val="en-IE"/>
+        </w:rPr>
+        <w:t>-IMU</w:t>
+      </w:r>
+      <w:r>
+        <w:rPr>
+          <w:lang w:val="en-IE"/>
+        </w:rPr>
+        <w:t>-2</w:t>
+      </w:r>
+    </w:p>
+    <w:p>
+      <w:pPr>
+        <w:rPr>
+          <w:lang w:val="en-IE"/>
+        </w:rPr>
+      </w:pPr>
+      <w:r>
+        <w:rPr>
+          <w:noProof/>
+        </w:rPr>
+        <w:drawing>
+          <wp:inline distT="0" distB="0" distL="0" distR="0" wp14:anchorId="37CB293E" wp14:editId="6A8B927A">
+            <wp:extent cx="5652770" cy="3391535"/>
+            <wp:effectExtent l="0" t="0" r="5080" b="0"/>
+            <wp:docPr id="19" name="Picture 19"/>
+            <wp:cNvGraphicFramePr>
+              <a:graphicFrameLocks xmlns:a="http://schemas.openxmlformats.org/drawingml/2006/main" noChangeAspect="1"/>
+            </wp:cNvGraphicFramePr>
+            <a:graphic xmlns:a="http://schemas.openxmlformats.org/drawingml/2006/main">
+              <a:graphicData uri="http://schemas.openxmlformats.org/drawingml/2006/picture">
+                <pic:pic xmlns:pic="http://schemas.openxmlformats.org/drawingml/2006/picture">
+                  <pic:nvPicPr>
+                    <pic:cNvPr id="0" name="Picture 7"/>
+                    <pic:cNvPicPr>
+                      <a:picLocks noChangeAspect="1" noChangeArrowheads="1"/>
+                    </pic:cNvPicPr>
+                  </pic:nvPicPr>
+                  <pic:blipFill>
+                    <a:blip r:embed="rId29">
+                      <a:extLst>
+                        <a:ext uri="{28A0092B-C50C-407E-A947-70E740481C1C}">
+                          <a14:useLocalDpi xmlns:a14="http://schemas.microsoft.com/office/drawing/2010/main" val="0"/>
+                        </a:ext>
+                      </a:extLst>
+                    </a:blip>
+                    <a:srcRect/>
+                    <a:stretch>
+                      <a:fillRect/>
+                    </a:stretch>
+                  </pic:blipFill>
+                  <pic:spPr bwMode="auto">
+                    <a:xfrm>
+                      <a:off x="0" y="0"/>
+                      <a:ext cx="5652770" cy="3391535"/>
+                    </a:xfrm>
+                    <a:prstGeom prst="rect">
+                      <a:avLst/>
+                    </a:prstGeom>
+                    <a:noFill/>
+                    <a:ln>
+                      <a:noFill/>
+                    </a:ln>
+                  </pic:spPr>
+                </pic:pic>
+              </a:graphicData>
+            </a:graphic>
+          </wp:inline>
+        </w:drawing>
+      </w:r>
+    </w:p>
+    <w:p>
+      <w:pPr>
+        <w:rPr>
+          <w:lang w:val="en-IE"/>
+        </w:rPr>
+      </w:pPr>
+    </w:p>
+    <w:p>
+      <w:pPr>
+        <w:rPr>
+          <w:lang w:val="en-IE"/>
+        </w:rPr>
+      </w:pPr>
+      <w:r>
+        <w:rPr>
+          <w:lang w:val="en-IE"/>
+        </w:rPr>
+        <w:lastRenderedPageBreak/>
+        <w:t>Test confusion cnn-imu-2</w:t>
+      </w:r>
+    </w:p>
+    <w:p>
+      <w:pPr>
+        <w:rPr>
+          <w:lang w:val="en-IE"/>
+        </w:rPr>
+      </w:pPr>
+      <w:r>
+        <w:rPr>
+          <w:noProof/>
+        </w:rPr>
+        <w:drawing>
+          <wp:inline distT="0" distB="0" distL="0" distR="0" wp14:anchorId="4D1E8C66" wp14:editId="2B7ED9DF">
+            <wp:extent cx="5652770" cy="2826385"/>
+            <wp:effectExtent l="0" t="0" r="5080" b="0"/>
+            <wp:docPr id="12" name="Picture 12"/>
+            <wp:cNvGraphicFramePr>
+              <a:graphicFrameLocks xmlns:a="http://schemas.openxmlformats.org/drawingml/2006/main" noChangeAspect="1"/>
+            </wp:cNvGraphicFramePr>
+            <a:graphic xmlns:a="http://schemas.openxmlformats.org/drawingml/2006/main">
+              <a:graphicData uri="http://schemas.openxmlformats.org/drawingml/2006/picture">
+                <pic:pic xmlns:pic="http://schemas.openxmlformats.org/drawingml/2006/picture">
+                  <pic:nvPicPr>
+                    <pic:cNvPr id="0" name="Picture 5"/>
+                    <pic:cNvPicPr>
+                      <a:picLocks noChangeAspect="1" noChangeArrowheads="1"/>
+                    </pic:cNvPicPr>
+                  </pic:nvPicPr>
+                  <pic:blipFill>
+                    <a:blip r:embed="rId30" cstate="print">
+                      <a:extLst>
+                        <a:ext uri="{28A0092B-C50C-407E-A947-70E740481C1C}">
+                          <a14:useLocalDpi xmlns:a14="http://schemas.microsoft.com/office/drawing/2010/main" val="0"/>
+                        </a:ext>
+                      </a:extLst>
+                    </a:blip>
+                    <a:srcRect/>
+                    <a:stretch>
+                      <a:fillRect/>
+                    </a:stretch>
+                  </pic:blipFill>
+                  <pic:spPr bwMode="auto">
+                    <a:xfrm>
+                      <a:off x="0" y="0"/>
+                      <a:ext cx="5652770" cy="2826385"/>
+                    </a:xfrm>
+                    <a:prstGeom prst="rect">
+                      <a:avLst/>
+                    </a:prstGeom>
+                    <a:noFill/>
+                    <a:ln>
+                      <a:noFill/>
+                    </a:ln>
+                  </pic:spPr>
+                </pic:pic>
+              </a:graphicData>
+            </a:graphic>
+          </wp:inline>
+        </w:drawing>
+      </w:r>
+    </w:p>
+    <w:p>
+      <w:pPr>
+        <w:rPr>
+          <w:lang w:val="en-IE"/>
+        </w:rPr>
+      </w:pPr>
+    </w:p>
+    <w:p>
+      <w:pPr>
+        <w:pStyle w:val="Heading3"/>
+        <w:rPr>
+          <w:lang w:val="en-IE"/>
+        </w:rPr>
+      </w:pPr>
+      <w:r>
+        <w:rPr>
+          <w:lang w:val="en-IE"/>
+        </w:rPr>
+        <w:t>5.1.</w:t>
+      </w:r>
+      <w:r>
+        <w:rPr>
+          <w:lang w:val="en-IE"/>
+        </w:rPr>
+        <w:t>3</w:t>
+      </w:r>
+      <w:r>
+        <w:rPr>
+          <w:lang w:val="en-IE"/>
+        </w:rPr>
+        <w:t xml:space="preserve"> </w:t>
+      </w:r>
+      <w:r>
+        <w:rPr>
+          <w:lang w:val="en-IE"/>
+        </w:rPr>
+        <w:t>Machine Vision Approach 1</w:t>
+      </w:r>
+    </w:p>
+    <w:p>
+      <w:pPr>
+        <w:rPr>
+          <w:lang w:val="en-IE"/>
+        </w:rPr>
+      </w:pPr>
+      <w:bookmarkStart w:id="198" w:name="_GoBack"/>
+      <w:bookmarkEnd w:id="198"/>
+    </w:p>
+    <w:p>
+      <w:pPr>
         <w:rPr>
           <w:b/>
           <w:bCs/>
@@ -33850,7 +34081,7 @@
       </w:pPr>
     </w:p>
     <w:sectPr>
-      <w:footerReference w:type="default" r:id="rId29"/>
+      <w:footerReference w:type="default" r:id="rId31"/>
       <w:pgSz w:w="11907" w:h="16834" w:code="9"/>
       <w:pgMar w:top="1304" w:right="1304" w:bottom="1304" w:left="1701" w:header="720" w:footer="720" w:gutter="0"/>
       <w:pgNumType w:start="1"/>
@@ -39506,7 +39737,7 @@
 </file>
 
 <file path=customXml/itemProps1.xml><?xml version="1.0" encoding="utf-8"?>
-<ds:datastoreItem xmlns:ds="http://schemas.openxmlformats.org/officeDocument/2006/customXml" ds:itemID="{E01C446D-DFF1-46D1-AD75-61D37507F86E}">
+<ds:datastoreItem xmlns:ds="http://schemas.openxmlformats.org/officeDocument/2006/customXml" ds:itemID="{5449C499-6CE8-4630-B282-6ABC3BB5C7FC}">
   <ds:schemaRefs>
     <ds:schemaRef ds:uri="http://schemas.openxmlformats.org/officeDocument/2006/bibliography"/>
     <ds:schemaRef ds:uri="urn:schemas-microsoft-com:xslt"/>

</xml_diff>

<commit_message>
big T 60 epochs
</commit_message>
<xml_diff>
--- a/Report_folder/Final Report.docx
+++ b/Report_folder/Final Report.docx
@@ -18573,7 +18573,21 @@
         <w:rPr>
           <w:lang w:val="en-IE"/>
         </w:rPr>
-        <w:t xml:space="preserve">As mentioned, this project </w:t>
+        <w:t>As mentioned, this project</w:t>
+      </w:r>
+      <w:r>
+        <w:rPr>
+          <w:lang w:val="en-IE"/>
+        </w:rPr>
+        <w:t xml:space="preserve"> first</w:t>
+      </w:r>
+      <w:bookmarkStart w:id="169" w:name="_GoBack"/>
+      <w:bookmarkEnd w:id="169"/>
+      <w:r>
+        <w:rPr>
+          <w:lang w:val="en-IE"/>
+        </w:rPr>
+        <w:t xml:space="preserve"> </w:t>
       </w:r>
       <w:r>
         <w:rPr>
@@ -18729,13 +18743,49 @@
         <w:rPr>
           <w:lang w:val="en-IE"/>
         </w:rPr>
-        <w:t xml:space="preserve">CNN. </w:t>
-      </w:r>
-      <w:r>
-        <w:rPr>
-          <w:lang w:val="en-IE"/>
-        </w:rPr>
-        <w:t xml:space="preserve">A CNN is a hierarchical structure which combines convolutional operations that use learnable filters and non-linear activation functions with </w:t>
+        <w:t>CNN.</w:t>
+      </w:r>
+      <w:r>
+        <w:rPr>
+          <w:lang w:val="en-IE"/>
+        </w:rPr>
+        <w:t xml:space="preserve"> As discussed in </w:t>
+      </w:r>
+      <w:r>
+        <w:rPr>
+          <w:lang w:val="en-IE"/>
+        </w:rPr>
+        <w:t xml:space="preserve">chapter </w:t>
+      </w:r>
+      <w:r>
+        <w:rPr>
+          <w:lang w:val="en-IE"/>
+        </w:rPr>
+        <w:t>2.4</w:t>
+      </w:r>
+      <w:r>
+        <w:rPr>
+          <w:lang w:val="en-IE"/>
+        </w:rPr>
+        <w:t>,</w:t>
+      </w:r>
+      <w:r>
+        <w:rPr>
+          <w:lang w:val="en-IE"/>
+        </w:rPr>
+        <w:t xml:space="preserve"> </w:t>
+      </w:r>
+      <w:r>
+        <w:rPr>
+          <w:lang w:val="en-IE"/>
+        </w:rPr>
+        <w:t>a</w:t>
+      </w:r>
+      <w:r>
+        <w:rPr>
+          <w:lang w:val="en-IE"/>
+        </w:rPr>
+        <w:t xml:space="preserve"> CNN is a hierarchical structure which combines convolutional operations that use learnable filters and non-linear activation functions with </w:t>
       </w:r>
       <w:proofErr w:type="spellStart"/>
       <w:r>
@@ -19079,6 +19129,12 @@
         <w:rPr>
           <w:lang w:val="en-IE"/>
         </w:rPr>
+        <w:t xml:space="preserve"> to</w:t>
+      </w:r>
+      <w:r>
+        <w:rPr>
+          <w:lang w:val="en-IE"/>
+        </w:rPr>
         <w:t xml:space="preserve"> a single sample of data for each sensor. </w:t>
       </w:r>
       <w:r>
@@ -19260,14 +19316,14 @@
           <w:lang w:val="en-IE"/>
         </w:rPr>
       </w:pPr>
-      <w:bookmarkStart w:id="169" w:name="_Toc5358567"/>
+      <w:bookmarkStart w:id="170" w:name="_Toc5358567"/>
       <w:r>
         <w:rPr>
           <w:lang w:val="en-IE"/>
         </w:rPr>
         <w:t>3.2.1 Sliding Window</w:t>
       </w:r>
-      <w:bookmarkEnd w:id="169"/>
+      <w:bookmarkEnd w:id="170"/>
     </w:p>
     <w:p>
       <w:pPr>
@@ -19495,7 +19551,19 @@
         <w:rPr>
           <w:lang w:val="en-IE"/>
         </w:rPr>
-        <w:t xml:space="preserve">By ensuring a small value of s, multiple windows for </w:t>
+        <w:t xml:space="preserve">By </w:t>
+      </w:r>
+      <w:r>
+        <w:rPr>
+          <w:lang w:val="en-IE"/>
+        </w:rPr>
+        <w:t>using</w:t>
+      </w:r>
+      <w:r>
+        <w:rPr>
+          <w:lang w:val="en-IE"/>
+        </w:rPr>
+        <w:t xml:space="preserve"> a small value of s, multiple windows for </w:t>
       </w:r>
       <w:r>
         <w:rPr>
@@ -19732,19 +19800,34 @@
           <w:i/>
           <w:lang w:val="en-IE"/>
         </w:rPr>
-        <w:t xml:space="preserve">virtual image </w:t>
-      </w:r>
-      <w:r>
-        <w:rPr>
-          <w:lang w:val="en-IE"/>
-        </w:rPr>
-        <w:t xml:space="preserve">is </w:t>
-      </w:r>
-      <w:r>
-        <w:rPr>
-          <w:lang w:val="en-IE"/>
-        </w:rPr>
-        <w:t xml:space="preserve">of the sensory data is generated using the sliding window technique. </w:t>
+        <w:t xml:space="preserve">virtual </w:t>
+      </w:r>
+      <w:proofErr w:type="gramStart"/>
+      <w:r>
+        <w:rPr>
+          <w:i/>
+          <w:lang w:val="en-IE"/>
+        </w:rPr>
+        <w:t xml:space="preserve">image </w:t>
+      </w:r>
+      <w:r>
+        <w:rPr>
+          <w:lang w:val="en-IE"/>
+        </w:rPr>
+        <w:t xml:space="preserve"> </w:t>
+      </w:r>
+      <w:r>
+        <w:rPr>
+          <w:lang w:val="en-IE"/>
+        </w:rPr>
+        <w:t>of</w:t>
+      </w:r>
+      <w:proofErr w:type="gramEnd"/>
+      <w:r>
+        <w:rPr>
+          <w:lang w:val="en-IE"/>
+        </w:rPr>
+        <w:t xml:space="preserve"> the sensory data is generated using the sliding window technique. </w:t>
       </w:r>
     </w:p>
     <w:p>
@@ -19824,14 +19907,14 @@
           <w:lang w:val="en-IE"/>
         </w:rPr>
       </w:pPr>
-      <w:bookmarkStart w:id="170" w:name="_Toc5358568"/>
+      <w:bookmarkStart w:id="171" w:name="_Toc5358568"/>
       <w:r>
         <w:rPr>
           <w:lang w:val="en-IE"/>
         </w:rPr>
         <w:t>3.2.2 Temporal Convolution and Pooling</w:t>
       </w:r>
-      <w:bookmarkEnd w:id="170"/>
+      <w:bookmarkEnd w:id="171"/>
     </w:p>
     <w:p>
       <w:pPr>
@@ -20948,7 +21031,6 @@
         <w:rPr>
           <w:lang w:val="en-IE"/>
         </w:rPr>
-        <w:lastRenderedPageBreak/>
         <w:t xml:space="preserve">Pooling operations reduce the size of the </w:t>
       </w:r>
       <w:r>
@@ -21015,7 +21097,14 @@
         <w:rPr>
           <w:lang w:val="en-IE"/>
         </w:rPr>
-        <w:t xml:space="preserve"> to induce a temporal robustness. For a single channel </w:t>
+        <w:t xml:space="preserve"> to induce a temporal </w:t>
+      </w:r>
+      <w:r>
+        <w:rPr>
+          <w:lang w:val="en-IE"/>
+        </w:rPr>
+        <w:lastRenderedPageBreak/>
+        <w:t xml:space="preserve">robustness. For a single channel </w:t>
       </w:r>
       <w:r>
         <w:rPr>
@@ -21351,14 +21440,14 @@
           <w:lang w:val="en-IE"/>
         </w:rPr>
       </w:pPr>
-      <w:bookmarkStart w:id="171" w:name="_Toc5358569"/>
+      <w:bookmarkStart w:id="172" w:name="_Toc5358569"/>
       <w:r>
         <w:rPr>
           <w:lang w:val="en-IE"/>
         </w:rPr>
         <w:t>3.2.2 The Architecture</w:t>
       </w:r>
-      <w:bookmarkEnd w:id="171"/>
+      <w:bookmarkEnd w:id="172"/>
     </w:p>
     <w:p>
       <w:pPr>
@@ -21928,14 +22017,7 @@
         <w:rPr>
           <w:lang w:val="en-IE"/>
         </w:rPr>
-        <w:t xml:space="preserve">network then combines the intermediate representations of each branch into a global </w:t>
-      </w:r>
-      <w:r>
-        <w:rPr>
-          <w:lang w:val="en-IE"/>
-        </w:rPr>
-        <w:lastRenderedPageBreak/>
-        <w:t xml:space="preserve">representation of the data </w:t>
+        <w:t xml:space="preserve">network then combines the intermediate representations of each branch into a global representation of the data </w:t>
       </w:r>
       <w:r>
         <w:rPr>
@@ -22027,6 +22109,7 @@
         <w:rPr>
           <w:lang w:val="en-IE"/>
         </w:rPr>
+        <w:lastRenderedPageBreak/>
         <w:t>activation</w:t>
       </w:r>
       <w:r>
@@ -22528,7 +22611,7 @@
           <w:lang w:val="en-IE"/>
         </w:rPr>
       </w:pPr>
-      <w:bookmarkStart w:id="172" w:name="_Toc5358570"/>
+      <w:bookmarkStart w:id="173" w:name="_Toc5358570"/>
       <w:r>
         <w:rPr>
           <w:lang w:val="en-IE"/>
@@ -22553,7 +22636,7 @@
         </w:rPr>
         <w:t>Experiment Design</w:t>
       </w:r>
-      <w:bookmarkEnd w:id="172"/>
+      <w:bookmarkEnd w:id="173"/>
     </w:p>
     <w:p>
       <w:pPr>
@@ -22982,14 +23065,7 @@
         <w:rPr>
           <w:lang w:val="en-IE"/>
         </w:rPr>
-        <w:t xml:space="preserve"> To clarify, it is a machine vision approach </w:t>
-      </w:r>
-      <w:r>
-        <w:rPr>
-          <w:lang w:val="en-IE"/>
-        </w:rPr>
-        <w:lastRenderedPageBreak/>
-        <w:t xml:space="preserve">being taken here. </w:t>
+        <w:t xml:space="preserve"> To clarify, it is a machine vision approach being taken here. </w:t>
       </w:r>
       <w:r>
         <w:rPr>
@@ -23049,7 +23125,14 @@
         <w:rPr>
           <w:lang w:val="en-IE"/>
         </w:rPr>
-        <w:t xml:space="preserve">are actual images (saved as .jpg files) and not time-series vectors. </w:t>
+        <w:t xml:space="preserve">are actual images (saved as .jpg </w:t>
+      </w:r>
+      <w:r>
+        <w:rPr>
+          <w:lang w:val="en-IE"/>
+        </w:rPr>
+        <w:lastRenderedPageBreak/>
+        <w:t xml:space="preserve">files) and not time-series vectors. </w:t>
       </w:r>
       <w:sdt>
         <w:sdtPr>
@@ -23487,7 +23570,7 @@
           <w:lang w:val="en-IE"/>
         </w:rPr>
       </w:pPr>
-      <w:bookmarkStart w:id="173" w:name="_Toc5358571"/>
+      <w:bookmarkStart w:id="174" w:name="_Toc5358571"/>
       <w:r>
         <w:rPr>
           <w:lang w:val="en-IE"/>
@@ -23525,7 +23608,7 @@
         </w:rPr>
         <w:t xml:space="preserve"> in code)</w:t>
       </w:r>
-      <w:bookmarkEnd w:id="173"/>
+      <w:bookmarkEnd w:id="174"/>
     </w:p>
     <w:p>
       <w:pPr>
@@ -24417,7 +24500,7 @@
           <w:lang w:val="en-IE"/>
         </w:rPr>
       </w:pPr>
-      <w:bookmarkStart w:id="174" w:name="_Toc5358572"/>
+      <w:bookmarkStart w:id="175" w:name="_Toc5358572"/>
       <w:r>
         <w:rPr>
           <w:lang w:val="en-IE"/>
@@ -24430,7 +24513,7 @@
         </w:rPr>
         <w:t xml:space="preserve"> (called 1 in code)</w:t>
       </w:r>
-      <w:bookmarkEnd w:id="174"/>
+      <w:bookmarkEnd w:id="175"/>
     </w:p>
     <w:p>
       <w:pPr>
@@ -24541,14 +24624,14 @@
           <w:lang w:val="en-IE"/>
         </w:rPr>
       </w:pPr>
-      <w:bookmarkStart w:id="175" w:name="_Toc5358573"/>
+      <w:bookmarkStart w:id="176" w:name="_Toc5358573"/>
       <w:r>
         <w:rPr>
           <w:lang w:val="en-IE"/>
         </w:rPr>
         <w:t>3.3.3 Machine Vision Approach 3</w:t>
       </w:r>
-      <w:bookmarkEnd w:id="175"/>
+      <w:bookmarkEnd w:id="176"/>
     </w:p>
     <w:p>
       <w:pPr>
@@ -24963,10 +25046,10 @@
       <w:pPr>
         <w:pStyle w:val="Heading1"/>
       </w:pPr>
-      <w:bookmarkStart w:id="176" w:name="_Toc21339869"/>
-      <w:bookmarkStart w:id="177" w:name="_Toc21340062"/>
-      <w:bookmarkStart w:id="178" w:name="_Toc381620618"/>
-      <w:bookmarkStart w:id="179" w:name="_Toc5358574"/>
+      <w:bookmarkStart w:id="177" w:name="_Toc21339869"/>
+      <w:bookmarkStart w:id="178" w:name="_Toc21340062"/>
+      <w:bookmarkStart w:id="179" w:name="_Toc381620618"/>
+      <w:bookmarkStart w:id="180" w:name="_Toc5358574"/>
       <w:r>
         <w:lastRenderedPageBreak/>
         <w:t>Chapter 4</w:t>
@@ -24977,13 +25060,13 @@
       <w:r>
         <w:t>and Te</w:t>
       </w:r>
-      <w:bookmarkEnd w:id="176"/>
       <w:bookmarkEnd w:id="177"/>
       <w:bookmarkEnd w:id="178"/>
+      <w:bookmarkEnd w:id="179"/>
       <w:r>
         <w:t>sting</w:t>
       </w:r>
-      <w:bookmarkEnd w:id="179"/>
+      <w:bookmarkEnd w:id="180"/>
     </w:p>
     <w:p>
       <w:pPr>
@@ -25221,7 +25304,7 @@
           <w:lang w:val="en-IE"/>
         </w:rPr>
       </w:pPr>
-      <w:bookmarkStart w:id="180" w:name="_Toc5358575"/>
+      <w:bookmarkStart w:id="181" w:name="_Toc5358575"/>
       <w:r>
         <w:rPr>
           <w:lang w:val="en-IE"/>
@@ -25234,7 +25317,7 @@
         </w:rPr>
         <w:t>.1 Dataset Design Protocol</w:t>
       </w:r>
-      <w:bookmarkEnd w:id="180"/>
+      <w:bookmarkEnd w:id="181"/>
     </w:p>
     <w:p>
       <w:pPr>
@@ -25250,7 +25333,7 @@
           <w:lang w:val="en-IE"/>
         </w:rPr>
       </w:pPr>
-      <w:bookmarkStart w:id="181" w:name="_Toc5358576"/>
+      <w:bookmarkStart w:id="182" w:name="_Toc5358576"/>
       <w:r>
         <w:rPr>
           <w:lang w:val="en-IE"/>
@@ -25263,7 +25346,7 @@
         </w:rPr>
         <w:t>.2 Data Pre-Processing</w:t>
       </w:r>
-      <w:bookmarkEnd w:id="181"/>
+      <w:bookmarkEnd w:id="182"/>
     </w:p>
     <w:p>
       <w:r>
@@ -27554,7 +27637,7 @@
           <w:lang w:val="en-IE"/>
         </w:rPr>
       </w:pPr>
-      <w:bookmarkStart w:id="182" w:name="_Toc5358577"/>
+      <w:bookmarkStart w:id="183" w:name="_Toc5358577"/>
       <w:r>
         <w:rPr>
           <w:lang w:val="en-IE"/>
@@ -27573,7 +27656,7 @@
         </w:rPr>
         <w:t>Baseline Approach Implementation</w:t>
       </w:r>
-      <w:bookmarkEnd w:id="182"/>
+      <w:bookmarkEnd w:id="183"/>
     </w:p>
     <w:p>
       <w:pPr>
@@ -27691,7 +27774,7 @@
           <w:lang w:val="en-IE"/>
         </w:rPr>
       </w:pPr>
-      <w:bookmarkStart w:id="183" w:name="_Toc5358578"/>
+      <w:bookmarkStart w:id="184" w:name="_Toc5358578"/>
       <w:r>
         <w:rPr>
           <w:lang w:val="en-IE"/>
@@ -27704,7 +27787,7 @@
         </w:rPr>
         <w:t xml:space="preserve"> Implementation Details</w:t>
       </w:r>
-      <w:bookmarkEnd w:id="183"/>
+      <w:bookmarkEnd w:id="184"/>
     </w:p>
     <w:p>
       <w:pPr>
@@ -28649,7 +28732,7 @@
           <w:lang w:val="en-IE"/>
         </w:rPr>
       </w:pPr>
-      <w:bookmarkStart w:id="184" w:name="_Toc5358579"/>
+      <w:bookmarkStart w:id="185" w:name="_Toc5358579"/>
       <w:r>
         <w:rPr>
           <w:lang w:val="en-IE"/>
@@ -28674,7 +28757,7 @@
         </w:rPr>
         <w:t>The Architectures: CNN-2 &amp; CNN-IMU</w:t>
       </w:r>
-      <w:bookmarkEnd w:id="184"/>
+      <w:bookmarkEnd w:id="185"/>
     </w:p>
     <w:p>
       <w:pPr>
@@ -29391,14 +29474,14 @@
           <w:lang w:val="en-IE"/>
         </w:rPr>
       </w:pPr>
-      <w:bookmarkStart w:id="185" w:name="_Toc5358580"/>
+      <w:bookmarkStart w:id="186" w:name="_Toc5358580"/>
       <w:r>
         <w:rPr>
           <w:lang w:val="en-IE"/>
         </w:rPr>
         <w:t>4.3.1 Data Loading</w:t>
       </w:r>
-      <w:bookmarkEnd w:id="185"/>
+      <w:bookmarkEnd w:id="186"/>
     </w:p>
     <w:p>
       <w:pPr>
@@ -30809,14 +30892,14 @@
           <w:lang w:val="en-IE"/>
         </w:rPr>
       </w:pPr>
-      <w:bookmarkStart w:id="186" w:name="_Toc5358581"/>
+      <w:bookmarkStart w:id="187" w:name="_Toc5358581"/>
       <w:r>
         <w:rPr>
           <w:lang w:val="en-IE"/>
         </w:rPr>
         <w:t>4.3.2 Training</w:t>
       </w:r>
-      <w:bookmarkEnd w:id="186"/>
+      <w:bookmarkEnd w:id="187"/>
     </w:p>
     <w:p>
       <w:pPr>
@@ -31217,7 +31300,7 @@
           <w:lang w:val="en-IE"/>
         </w:rPr>
       </w:pPr>
-      <w:bookmarkStart w:id="187" w:name="_Toc5358582"/>
+      <w:bookmarkStart w:id="188" w:name="_Toc5358582"/>
       <w:r>
         <w:rPr>
           <w:lang w:val="en-IE"/>
@@ -31236,7 +31319,7 @@
         </w:rPr>
         <w:t xml:space="preserve"> Implementation</w:t>
       </w:r>
-      <w:bookmarkEnd w:id="187"/>
+      <w:bookmarkEnd w:id="188"/>
     </w:p>
     <w:p>
       <w:pPr>
@@ -31271,14 +31354,14 @@
           <w:lang w:val="en-IE"/>
         </w:rPr>
       </w:pPr>
-      <w:bookmarkStart w:id="188" w:name="_Toc5358583"/>
+      <w:bookmarkStart w:id="189" w:name="_Toc5358583"/>
       <w:r>
         <w:rPr>
           <w:lang w:val="en-IE"/>
         </w:rPr>
         <w:t>4.3.3 Errors and Testing</w:t>
       </w:r>
-      <w:bookmarkEnd w:id="188"/>
+      <w:bookmarkEnd w:id="189"/>
     </w:p>
     <w:p>
       <w:pPr>
@@ -31294,14 +31377,14 @@
           <w:lang w:val="en-IE"/>
         </w:rPr>
       </w:pPr>
-      <w:bookmarkStart w:id="189" w:name="_Toc5358584"/>
+      <w:bookmarkStart w:id="190" w:name="_Toc5358584"/>
       <w:r>
         <w:rPr>
           <w:lang w:val="en-IE"/>
         </w:rPr>
         <w:t>4.4 Implementation of Experiments</w:t>
       </w:r>
-      <w:bookmarkEnd w:id="189"/>
+      <w:bookmarkEnd w:id="190"/>
     </w:p>
     <w:p>
       <w:pPr>
@@ -31492,7 +31575,7 @@
           <w:lang w:val="en-IE"/>
         </w:rPr>
       </w:pPr>
-      <w:bookmarkStart w:id="190" w:name="_Toc5358585"/>
+      <w:bookmarkStart w:id="191" w:name="_Toc5358585"/>
       <w:r>
         <w:rPr>
           <w:lang w:val="en-IE"/>
@@ -31517,7 +31600,7 @@
         </w:rPr>
         <w:t xml:space="preserve"> Machine Vision Approach 1</w:t>
       </w:r>
-      <w:bookmarkEnd w:id="190"/>
+      <w:bookmarkEnd w:id="191"/>
     </w:p>
     <w:p>
       <w:pPr>
@@ -31998,7 +32081,7 @@
           <w:lang w:val="en-IE"/>
         </w:rPr>
       </w:pPr>
-      <w:bookmarkStart w:id="191" w:name="_Toc5358586"/>
+      <w:bookmarkStart w:id="192" w:name="_Toc5358586"/>
       <w:r>
         <w:rPr>
           <w:lang w:val="en-IE"/>
@@ -32023,7 +32106,7 @@
         </w:rPr>
         <w:t xml:space="preserve"> Machine Vision Approach 2</w:t>
       </w:r>
-      <w:bookmarkEnd w:id="191"/>
+      <w:bookmarkEnd w:id="192"/>
     </w:p>
     <w:p>
       <w:pPr>
@@ -32053,7 +32136,7 @@
           <w:lang w:val="en-IE"/>
         </w:rPr>
       </w:pPr>
-      <w:bookmarkStart w:id="192" w:name="_Toc5358587"/>
+      <w:bookmarkStart w:id="193" w:name="_Toc5358587"/>
       <w:r>
         <w:rPr>
           <w:lang w:val="en-IE"/>
@@ -32079,7 +32162,7 @@
         </w:rPr>
         <w:t xml:space="preserve"> Machine Vision Approach 3</w:t>
       </w:r>
-      <w:bookmarkEnd w:id="192"/>
+      <w:bookmarkEnd w:id="193"/>
     </w:p>
     <w:p>
       <w:pPr>
@@ -32144,10 +32227,10 @@
       <w:pPr>
         <w:pStyle w:val="Heading1"/>
       </w:pPr>
-      <w:bookmarkStart w:id="193" w:name="_Toc21339870"/>
-      <w:bookmarkStart w:id="194" w:name="_Toc21340063"/>
-      <w:bookmarkStart w:id="195" w:name="_Toc381620619"/>
-      <w:bookmarkStart w:id="196" w:name="_Toc5358588"/>
+      <w:bookmarkStart w:id="194" w:name="_Toc21339870"/>
+      <w:bookmarkStart w:id="195" w:name="_Toc21340063"/>
+      <w:bookmarkStart w:id="196" w:name="_Toc381620619"/>
+      <w:bookmarkStart w:id="197" w:name="_Toc5358588"/>
       <w:r>
         <w:lastRenderedPageBreak/>
         <w:t xml:space="preserve">Chapter 5 </w:t>
@@ -32155,10 +32238,10 @@
       <w:r>
         <w:t>- Results and Discussion</w:t>
       </w:r>
-      <w:bookmarkEnd w:id="193"/>
       <w:bookmarkEnd w:id="194"/>
       <w:bookmarkEnd w:id="195"/>
       <w:bookmarkEnd w:id="196"/>
+      <w:bookmarkEnd w:id="197"/>
     </w:p>
     <w:p>
       <w:pPr>
@@ -32167,14 +32250,14 @@
           <w:lang w:val="en-IE"/>
         </w:rPr>
       </w:pPr>
-      <w:bookmarkStart w:id="197" w:name="_Toc5358589"/>
+      <w:bookmarkStart w:id="198" w:name="_Toc5358589"/>
       <w:r>
         <w:rPr>
           <w:lang w:val="en-IE"/>
         </w:rPr>
         <w:t>5.1 B</w:t>
       </w:r>
-      <w:bookmarkEnd w:id="197"/>
+      <w:bookmarkEnd w:id="198"/>
       <w:r>
         <w:rPr>
           <w:lang w:val="en-IE"/>
@@ -32623,8 +32706,6 @@
         </w:rPr>
         <w:t>T = 200, s = 50</w:t>
       </w:r>
-      <w:bookmarkStart w:id="198" w:name="_GoBack"/>
-      <w:bookmarkEnd w:id="198"/>
     </w:p>
     <w:p>
       <w:pPr>
@@ -39905,7 +39986,7 @@
 </file>
 
 <file path=customXml/itemProps1.xml><?xml version="1.0" encoding="utf-8"?>
-<ds:datastoreItem xmlns:ds="http://schemas.openxmlformats.org/officeDocument/2006/customXml" ds:itemID="{C124B0D4-8E42-4BA7-AE12-0C16E7675EFD}">
+<ds:datastoreItem xmlns:ds="http://schemas.openxmlformats.org/officeDocument/2006/customXml" ds:itemID="{C02CDEB9-BEA3-43A2-A887-F7A287E1EC75}">
   <ds:schemaRefs>
     <ds:schemaRef ds:uri="http://schemas.openxmlformats.org/officeDocument/2006/bibliography"/>
     <ds:schemaRef ds:uri="urn:schemas-microsoft-com:xslt"/>

</xml_diff>